<commit_message>
added drone altitude appendix
</commit_message>
<xml_diff>
--- a/Manuscript/Supplementary_Material_SpermWhale_AgeSex_Drone.docx
+++ b/Manuscript/Supplementary_Material_SpermWhale_AgeSex_Drone.docx
@@ -228,7 +228,7 @@
                     <pic:cNvPicPr/>
                   </pic:nvPicPr>
                   <pic:blipFill>
-                    <a:blip r:embed="rId5" cstate="print">
+                    <a:blip r:embed="rId6" cstate="print">
                       <a:extLst>
                         <a:ext uri="{28A0092B-C50C-407E-A947-70E740481C1C}">
                           <a14:useLocalDpi xmlns:a14="http://schemas.microsoft.com/office/drawing/2010/main" val="0"/>
@@ -1345,178 +1345,6 @@
                 <pic:pic xmlns:pic="http://schemas.openxmlformats.org/drawingml/2006/picture">
                   <pic:nvPicPr>
                     <pic:cNvPr id="577189043" name="Picture 1" descr="A comparison of a graph&#10;&#10;AI-generated content may be incorrect."/>
-                    <pic:cNvPicPr/>
-                  </pic:nvPicPr>
-                  <pic:blipFill>
-                    <a:blip r:embed="rId6" cstate="print">
-                      <a:extLst>
-                        <a:ext uri="{28A0092B-C50C-407E-A947-70E740481C1C}">
-                          <a14:useLocalDpi xmlns:a14="http://schemas.microsoft.com/office/drawing/2010/main" val="0"/>
-                        </a:ext>
-                      </a:extLst>
-                    </a:blip>
-                    <a:stretch>
-                      <a:fillRect/>
-                    </a:stretch>
-                  </pic:blipFill>
-                  <pic:spPr>
-                    <a:xfrm>
-                      <a:off x="0" y="0"/>
-                      <a:ext cx="5943600" cy="2971800"/>
-                    </a:xfrm>
-                    <a:prstGeom prst="rect">
-                      <a:avLst/>
-                    </a:prstGeom>
-                  </pic:spPr>
-                </pic:pic>
-              </a:graphicData>
-            </a:graphic>
-          </wp:inline>
-        </w:drawing>
-      </w:r>
-    </w:p>
-    <w:p>
-      <w:pPr>
-        <w:pStyle w:val="Caption"/>
-        <w:rPr>
-          <w:i w:val="0"/>
-          <w:iCs w:val="0"/>
-          <w:color w:val="auto"/>
-        </w:rPr>
-      </w:pPr>
-      <w:bookmarkStart w:id="3" w:name="_Ref203127840"/>
-      <w:r>
-        <w:rPr>
-          <w:b/>
-          <w:bCs/>
-          <w:i w:val="0"/>
-          <w:iCs w:val="0"/>
-          <w:color w:val="auto"/>
-        </w:rPr>
-        <w:t>Figure S</w:t>
-      </w:r>
-      <w:r>
-        <w:rPr>
-          <w:b/>
-          <w:bCs/>
-          <w:i w:val="0"/>
-          <w:iCs w:val="0"/>
-          <w:color w:val="auto"/>
-        </w:rPr>
-        <w:t>1</w:t>
-      </w:r>
-      <w:r>
-        <w:rPr>
-          <w:b/>
-          <w:bCs/>
-          <w:i w:val="0"/>
-          <w:iCs w:val="0"/>
-          <w:color w:val="auto"/>
-        </w:rPr>
-        <w:t xml:space="preserve"> </w:t>
-      </w:r>
-      <w:r>
-        <w:rPr>
-          <w:b/>
-          <w:bCs/>
-          <w:i w:val="0"/>
-          <w:iCs w:val="0"/>
-          <w:color w:val="auto"/>
-        </w:rPr>
-        <w:fldChar w:fldCharType="begin"/>
-      </w:r>
-      <w:r>
-        <w:rPr>
-          <w:b/>
-          <w:bCs/>
-          <w:i w:val="0"/>
-          <w:iCs w:val="0"/>
-          <w:color w:val="auto"/>
-        </w:rPr>
-        <w:instrText xml:space="preserve"> SEQ Figure_S \* ARABIC </w:instrText>
-      </w:r>
-      <w:r>
-        <w:rPr>
-          <w:b/>
-          <w:bCs/>
-          <w:i w:val="0"/>
-          <w:iCs w:val="0"/>
-          <w:color w:val="auto"/>
-        </w:rPr>
-        <w:fldChar w:fldCharType="separate"/>
-      </w:r>
-      <w:r>
-        <w:rPr>
-          <w:b/>
-          <w:bCs/>
-          <w:i w:val="0"/>
-          <w:iCs w:val="0"/>
-          <w:noProof/>
-          <w:color w:val="auto"/>
-        </w:rPr>
-        <w:t>2</w:t>
-      </w:r>
-      <w:r>
-        <w:rPr>
-          <w:b/>
-          <w:bCs/>
-          <w:i w:val="0"/>
-          <w:iCs w:val="0"/>
-          <w:color w:val="auto"/>
-        </w:rPr>
-        <w:fldChar w:fldCharType="end"/>
-      </w:r>
-      <w:bookmarkEnd w:id="3"/>
-      <w:r>
-        <w:rPr>
-          <w:b/>
-          <w:bCs/>
-          <w:i w:val="0"/>
-          <w:iCs w:val="0"/>
-          <w:color w:val="auto"/>
-        </w:rPr>
-        <w:t>.</w:t>
-      </w:r>
-      <w:r>
-        <w:rPr>
-          <w:b/>
-          <w:bCs/>
-          <w:i w:val="0"/>
-          <w:iCs w:val="0"/>
-          <w:color w:val="auto"/>
-        </w:rPr>
-        <w:t xml:space="preserve"> </w:t>
-      </w:r>
-      <w:r>
-        <w:rPr>
-          <w:i w:val="0"/>
-          <w:iCs w:val="0"/>
-          <w:color w:val="auto"/>
-        </w:rPr>
-        <w:t xml:space="preserve">Bootstrapped logistic curves of the total length (m) and the nose-to-body ratio of sperm whales based on measures of the snout to the caudal base of the dorsal fin (a) and snout to the base of the flipper (b). Theoretical male curves are shown in violet and theoretical female curves are shown in green. The average NR values across iterations are shown by light violet dashed and green solid lines for males and females, respectively. The vertical line indicates the point of divergence between males and females (chm = 6 m) based on Nishiwaki et al. (1963).  </w:t>
-      </w:r>
-    </w:p>
-    <w:p>
-      <w:pPr>
-        <w:keepNext/>
-      </w:pPr>
-      <w:r>
-        <w:rPr>
-          <w:noProof/>
-        </w:rPr>
-        <w:drawing>
-          <wp:inline distT="0" distB="0" distL="0" distR="0" wp14:anchorId="5C380695" wp14:editId="6C615C57">
-            <wp:extent cx="5943600" cy="2971800"/>
-            <wp:effectExtent l="0" t="0" r="0" b="0"/>
-            <wp:docPr id="1427704134" name="Picture 21" descr="A diagram of a graph&#10;&#10;AI-generated content may be incorrect."/>
-            <wp:cNvGraphicFramePr>
-              <a:graphicFrameLocks xmlns:a="http://schemas.openxmlformats.org/drawingml/2006/main" noChangeAspect="1"/>
-            </wp:cNvGraphicFramePr>
-            <a:graphic xmlns:a="http://schemas.openxmlformats.org/drawingml/2006/main">
-              <a:graphicData uri="http://schemas.openxmlformats.org/drawingml/2006/picture">
-                <pic:pic xmlns:pic="http://schemas.openxmlformats.org/drawingml/2006/picture">
-                  <pic:nvPicPr>
-                    <pic:cNvPr id="1427704134" name="Picture 21" descr="A diagram of a graph&#10;&#10;AI-generated content may be incorrect."/>
                     <pic:cNvPicPr/>
                   </pic:nvPicPr>
                   <pic:blipFill>
@@ -1556,6 +1384,178 @@
           <w:color w:val="auto"/>
         </w:rPr>
       </w:pPr>
+      <w:bookmarkStart w:id="3" w:name="_Ref203127840"/>
+      <w:r>
+        <w:rPr>
+          <w:b/>
+          <w:bCs/>
+          <w:i w:val="0"/>
+          <w:iCs w:val="0"/>
+          <w:color w:val="auto"/>
+        </w:rPr>
+        <w:t>Figure S</w:t>
+      </w:r>
+      <w:r>
+        <w:rPr>
+          <w:b/>
+          <w:bCs/>
+          <w:i w:val="0"/>
+          <w:iCs w:val="0"/>
+          <w:color w:val="auto"/>
+        </w:rPr>
+        <w:t>1</w:t>
+      </w:r>
+      <w:r>
+        <w:rPr>
+          <w:b/>
+          <w:bCs/>
+          <w:i w:val="0"/>
+          <w:iCs w:val="0"/>
+          <w:color w:val="auto"/>
+        </w:rPr>
+        <w:t xml:space="preserve"> </w:t>
+      </w:r>
+      <w:r>
+        <w:rPr>
+          <w:b/>
+          <w:bCs/>
+          <w:i w:val="0"/>
+          <w:iCs w:val="0"/>
+          <w:color w:val="auto"/>
+        </w:rPr>
+        <w:fldChar w:fldCharType="begin"/>
+      </w:r>
+      <w:r>
+        <w:rPr>
+          <w:b/>
+          <w:bCs/>
+          <w:i w:val="0"/>
+          <w:iCs w:val="0"/>
+          <w:color w:val="auto"/>
+        </w:rPr>
+        <w:instrText xml:space="preserve"> SEQ Figure_S \* ARABIC </w:instrText>
+      </w:r>
+      <w:r>
+        <w:rPr>
+          <w:b/>
+          <w:bCs/>
+          <w:i w:val="0"/>
+          <w:iCs w:val="0"/>
+          <w:color w:val="auto"/>
+        </w:rPr>
+        <w:fldChar w:fldCharType="separate"/>
+      </w:r>
+      <w:r>
+        <w:rPr>
+          <w:b/>
+          <w:bCs/>
+          <w:i w:val="0"/>
+          <w:iCs w:val="0"/>
+          <w:noProof/>
+          <w:color w:val="auto"/>
+        </w:rPr>
+        <w:t>2</w:t>
+      </w:r>
+      <w:r>
+        <w:rPr>
+          <w:b/>
+          <w:bCs/>
+          <w:i w:val="0"/>
+          <w:iCs w:val="0"/>
+          <w:color w:val="auto"/>
+        </w:rPr>
+        <w:fldChar w:fldCharType="end"/>
+      </w:r>
+      <w:bookmarkEnd w:id="3"/>
+      <w:r>
+        <w:rPr>
+          <w:b/>
+          <w:bCs/>
+          <w:i w:val="0"/>
+          <w:iCs w:val="0"/>
+          <w:color w:val="auto"/>
+        </w:rPr>
+        <w:t>.</w:t>
+      </w:r>
+      <w:r>
+        <w:rPr>
+          <w:b/>
+          <w:bCs/>
+          <w:i w:val="0"/>
+          <w:iCs w:val="0"/>
+          <w:color w:val="auto"/>
+        </w:rPr>
+        <w:t xml:space="preserve"> </w:t>
+      </w:r>
+      <w:r>
+        <w:rPr>
+          <w:i w:val="0"/>
+          <w:iCs w:val="0"/>
+          <w:color w:val="auto"/>
+        </w:rPr>
+        <w:t xml:space="preserve">Bootstrapped logistic curves of the total length (m) and the nose-to-body ratio of sperm whales based on measures of the snout to the caudal base of the dorsal fin (a) and snout to the base of the flipper (b). Theoretical male curves are shown in violet and theoretical female curves are shown in green. The average NR values across iterations are shown by light violet dashed and green solid lines for males and females, respectively. The vertical line indicates the point of divergence between males and females (chm = 6 m) based on Nishiwaki et al. (1963).  </w:t>
+      </w:r>
+    </w:p>
+    <w:p>
+      <w:pPr>
+        <w:keepNext/>
+      </w:pPr>
+      <w:r>
+        <w:rPr>
+          <w:noProof/>
+        </w:rPr>
+        <w:drawing>
+          <wp:inline distT="0" distB="0" distL="0" distR="0" wp14:anchorId="5C380695" wp14:editId="6C615C57">
+            <wp:extent cx="5943600" cy="2971800"/>
+            <wp:effectExtent l="0" t="0" r="0" b="0"/>
+            <wp:docPr id="1427704134" name="Picture 21" descr="A diagram of a graph&#10;&#10;AI-generated content may be incorrect."/>
+            <wp:cNvGraphicFramePr>
+              <a:graphicFrameLocks xmlns:a="http://schemas.openxmlformats.org/drawingml/2006/main" noChangeAspect="1"/>
+            </wp:cNvGraphicFramePr>
+            <a:graphic xmlns:a="http://schemas.openxmlformats.org/drawingml/2006/main">
+              <a:graphicData uri="http://schemas.openxmlformats.org/drawingml/2006/picture">
+                <pic:pic xmlns:pic="http://schemas.openxmlformats.org/drawingml/2006/picture">
+                  <pic:nvPicPr>
+                    <pic:cNvPr id="1427704134" name="Picture 21" descr="A diagram of a graph&#10;&#10;AI-generated content may be incorrect."/>
+                    <pic:cNvPicPr/>
+                  </pic:nvPicPr>
+                  <pic:blipFill>
+                    <a:blip r:embed="rId8" cstate="print">
+                      <a:extLst>
+                        <a:ext uri="{28A0092B-C50C-407E-A947-70E740481C1C}">
+                          <a14:useLocalDpi xmlns:a14="http://schemas.microsoft.com/office/drawing/2010/main" val="0"/>
+                        </a:ext>
+                      </a:extLst>
+                    </a:blip>
+                    <a:stretch>
+                      <a:fillRect/>
+                    </a:stretch>
+                  </pic:blipFill>
+                  <pic:spPr>
+                    <a:xfrm>
+                      <a:off x="0" y="0"/>
+                      <a:ext cx="5943600" cy="2971800"/>
+                    </a:xfrm>
+                    <a:prstGeom prst="rect">
+                      <a:avLst/>
+                    </a:prstGeom>
+                  </pic:spPr>
+                </pic:pic>
+              </a:graphicData>
+            </a:graphic>
+          </wp:inline>
+        </w:drawing>
+      </w:r>
+    </w:p>
+    <w:p>
+      <w:pPr>
+        <w:pStyle w:val="Caption"/>
+        <w:rPr>
+          <w:i w:val="0"/>
+          <w:iCs w:val="0"/>
+          <w:color w:val="auto"/>
+        </w:rPr>
+      </w:pPr>
       <w:bookmarkStart w:id="4" w:name="_Ref203127916"/>
       <w:r>
         <w:rPr>
@@ -2050,7 +2050,7 @@
                     <pic:cNvPicPr/>
                   </pic:nvPicPr>
                   <pic:blipFill>
-                    <a:blip r:embed="rId8" cstate="print">
+                    <a:blip r:embed="rId9" cstate="print">
                       <a:extLst>
                         <a:ext uri="{28A0092B-C50C-407E-A947-70E740481C1C}">
                           <a14:useLocalDpi xmlns:a14="http://schemas.microsoft.com/office/drawing/2010/main" val="0"/>
@@ -2435,7 +2435,7 @@
                     <pic:cNvPicPr/>
                   </pic:nvPicPr>
                   <pic:blipFill rotWithShape="1">
-                    <a:blip r:embed="rId9" cstate="print">
+                    <a:blip r:embed="rId10" cstate="print">
                       <a:extLst>
                         <a:ext uri="{28A0092B-C50C-407E-A947-70E740481C1C}">
                           <a14:useLocalDpi xmlns:a14="http://schemas.microsoft.com/office/drawing/2010/main" val="0"/>
@@ -2665,6 +2665,17 @@
     <w:p>
       <w:pPr>
         <w:pStyle w:val="Title"/>
+        <w:sectPr>
+          <w:pgSz w:w="12240" w:h="15840"/>
+          <w:pgMar w:top="1440" w:right="1440" w:bottom="1440" w:left="1440" w:header="708" w:footer="708" w:gutter="0"/>
+          <w:cols w:space="708"/>
+          <w:docGrid w:linePitch="360"/>
+        </w:sectPr>
+      </w:pPr>
+    </w:p>
+    <w:p>
+      <w:pPr>
+        <w:pStyle w:val="Title"/>
       </w:pPr>
       <w:r>
         <w:lastRenderedPageBreak/>
@@ -2682,7 +2693,7 @@
         <w:t>-</w:t>
       </w:r>
       <w:r>
-        <w:t>Results summary for sex inferences based NRdorsal measurements in comparison with NRflipper measurements</w:t>
+        <w:t>Error estimation for DJI Mini Drone 2</w:t>
       </w:r>
       <w:r>
         <w:t>-</w:t>
@@ -2690,15 +2701,2322 @@
     </w:p>
     <w:p/>
     <w:p/>
+    <w:p>
+      <w:pPr>
+        <w:pStyle w:val="Heading1"/>
+      </w:pPr>
+      <w:r>
+        <w:t>S</w:t>
+      </w:r>
+      <w:r>
+        <w:t>3</w:t>
+      </w:r>
+      <w:r>
+        <w:t xml:space="preserve">.1 </w:t>
+      </w:r>
+      <w:r>
+        <w:t>Altitude error estimation and correction</w:t>
+      </w:r>
+    </w:p>
+    <w:p/>
+    <w:p>
+      <w:r>
+        <w:t xml:space="preserve">We ran three candidate </w:t>
+      </w:r>
+      <w:r>
+        <w:t xml:space="preserve">hierarchical generalized linear </w:t>
+      </w:r>
+      <w:r>
+        <w:t xml:space="preserve">models </w:t>
+      </w:r>
+      <w:r>
+        <w:t>to correct</w:t>
+      </w:r>
+      <w:r>
+        <w:t xml:space="preserve"> drone altitude</w:t>
+      </w:r>
+      <w:r>
+        <w:t xml:space="preserve"> using the </w:t>
+      </w:r>
+      <w:proofErr w:type="spellStart"/>
+      <w:r>
+        <w:rPr>
+          <w:i/>
+          <w:iCs/>
+        </w:rPr>
+        <w:t>nlme</w:t>
+      </w:r>
+      <w:proofErr w:type="spellEnd"/>
+      <w:r>
+        <w:t xml:space="preserve"> R package (Pinheiro et al. 2000, Pinheiro et al. 2023)</w:t>
+      </w:r>
+      <w:r>
+        <w:t xml:space="preserve">: </w:t>
+      </w:r>
+    </w:p>
+    <w:p>
+      <w:pPr>
+        <w:pStyle w:val="ListParagraph"/>
+        <w:numPr>
+          <w:ilvl w:val="0"/>
+          <w:numId w:val="2"/>
+        </w:numPr>
+      </w:pPr>
+      <w:r>
+        <w:t>True altitude ~ barometric altitude (no random effects)</w:t>
+      </w:r>
+    </w:p>
+    <w:p>
+      <w:pPr>
+        <w:pStyle w:val="ListParagraph"/>
+        <w:numPr>
+          <w:ilvl w:val="0"/>
+          <w:numId w:val="2"/>
+        </w:numPr>
+      </w:pPr>
+      <w:r>
+        <w:t>True altitude ~ barometric altitude (random intercept = Date)</w:t>
+      </w:r>
+    </w:p>
+    <w:p>
+      <w:pPr>
+        <w:pStyle w:val="ListParagraph"/>
+        <w:numPr>
+          <w:ilvl w:val="0"/>
+          <w:numId w:val="2"/>
+        </w:numPr>
+      </w:pPr>
+      <w:r>
+        <w:t>True altitude ~ barometric altitude (random intercept &amp; slope = Date)</w:t>
+      </w:r>
+    </w:p>
+    <w:p/>
+    <w:p>
+      <w:r>
+        <w:t>Adding date to random effects was intended to capture the possible that different weather conditions could have on barometric altitude measurements. We found that models including date as a random variable improved overall model performance, as demonstrated by the significantly lower AIC for models 2 and 3 (</w:t>
+      </w:r>
+      <w:r>
+        <w:fldChar w:fldCharType="begin"/>
+      </w:r>
+      <w:r>
+        <w:instrText xml:space="preserve"> REF _Ref203743484 \h </w:instrText>
+      </w:r>
+      <w:r>
+        <w:fldChar w:fldCharType="separate"/>
+      </w:r>
+      <w:r>
+        <w:t xml:space="preserve">Table S3 </w:t>
+      </w:r>
+      <w:r>
+        <w:rPr>
+          <w:noProof/>
+        </w:rPr>
+        <w:t>1</w:t>
+      </w:r>
+      <w:r>
+        <w:fldChar w:fldCharType="end"/>
+      </w:r>
+      <w:r>
+        <w:t xml:space="preserve">). Model 3 also resulted in narrower confidence intervals. Still, adding complexity to correction models decreased measurement error and uncertainty marginally, with model 3 resulting in </w:t>
+      </w:r>
+      <w:r>
+        <w:t>95% CI error width being only 20 cm smaller. While this difference may be important in some contexts (e.g., when attempting to detect growth or changes in body condition for individuals), we considered it negligible to our goal of inferring general developmental stages and sex.</w:t>
+      </w:r>
+    </w:p>
+    <w:p/>
+    <w:p>
+      <w:pPr>
+        <w:pStyle w:val="Caption"/>
+        <w:keepNext/>
+        <w:rPr>
+          <w:i w:val="0"/>
+          <w:iCs w:val="0"/>
+          <w:color w:val="auto"/>
+        </w:rPr>
+      </w:pPr>
+      <w:bookmarkStart w:id="8" w:name="_Ref203743484"/>
+      <w:r>
+        <w:t xml:space="preserve">Table S3 </w:t>
+      </w:r>
+      <w:fldSimple w:instr=" SEQ Table_S3 \* ARABIC ">
+        <w:r>
+          <w:rPr>
+            <w:noProof/>
+          </w:rPr>
+          <w:t>1</w:t>
+        </w:r>
+      </w:fldSimple>
+      <w:bookmarkEnd w:id="8"/>
+      <w:r>
+        <w:t xml:space="preserve"> </w:t>
+      </w:r>
+      <w:r>
+        <w:rPr>
+          <w:i w:val="0"/>
+          <w:iCs w:val="0"/>
+          <w:color w:val="auto"/>
+        </w:rPr>
+        <w:t>Summary statistics (mean, standard deviation (SD), 2.5</w:t>
+      </w:r>
+      <w:r>
+        <w:rPr>
+          <w:i w:val="0"/>
+          <w:iCs w:val="0"/>
+          <w:color w:val="auto"/>
+          <w:vertAlign w:val="superscript"/>
+        </w:rPr>
+        <w:t>th</w:t>
+      </w:r>
+      <w:r>
+        <w:rPr>
+          <w:i w:val="0"/>
+          <w:iCs w:val="0"/>
+          <w:color w:val="auto"/>
+        </w:rPr>
+        <w:t xml:space="preserve"> percentile, 97.5</w:t>
+      </w:r>
+      <w:r>
+        <w:rPr>
+          <w:i w:val="0"/>
+          <w:iCs w:val="0"/>
+          <w:color w:val="auto"/>
+          <w:vertAlign w:val="superscript"/>
+        </w:rPr>
+        <w:t>th</w:t>
+      </w:r>
+      <w:r>
+        <w:rPr>
+          <w:i w:val="0"/>
+          <w:iCs w:val="0"/>
+          <w:color w:val="auto"/>
+        </w:rPr>
+        <w:t xml:space="preserve"> percentile, and 95% CI width) for the error (m) estimates of drone altitude and calibration object length based on the corrected drone altitude. </w:t>
+      </w:r>
+      <w:proofErr w:type="spellStart"/>
+      <w:r>
+        <w:rPr>
+          <w:i w:val="0"/>
+          <w:iCs w:val="0"/>
+          <w:color w:val="auto"/>
+        </w:rPr>
+        <w:t>dAIC</w:t>
+      </w:r>
+      <w:proofErr w:type="spellEnd"/>
+      <w:r>
+        <w:rPr>
+          <w:i w:val="0"/>
+          <w:iCs w:val="0"/>
+          <w:color w:val="auto"/>
+        </w:rPr>
+        <w:t xml:space="preserve"> shows the difference in AIC from the model with lowest AIC. Raw, uncorrected altitude values are shown in the first row. The final model</w:t>
+      </w:r>
+      <w:r>
+        <w:rPr>
+          <w:i w:val="0"/>
+          <w:iCs w:val="0"/>
+          <w:color w:val="auto"/>
+        </w:rPr>
+        <w:t xml:space="preserve"> (1)</w:t>
+      </w:r>
+      <w:r>
+        <w:rPr>
+          <w:i w:val="0"/>
+          <w:iCs w:val="0"/>
+          <w:color w:val="auto"/>
+        </w:rPr>
+        <w:t xml:space="preserve"> used in this study is highlighted in gray. </w:t>
+      </w:r>
+    </w:p>
+    <w:tbl>
+      <w:tblPr>
+        <w:tblStyle w:val="TableGridLight"/>
+        <w:tblW w:w="5000" w:type="pct"/>
+        <w:tblLayout w:type="fixed"/>
+        <w:tblLook w:val="04A0" w:firstRow="1" w:lastRow="0" w:firstColumn="1" w:lastColumn="0" w:noHBand="0" w:noVBand="1"/>
+      </w:tblPr>
+      <w:tblGrid>
+        <w:gridCol w:w="3114"/>
+        <w:gridCol w:w="790"/>
+        <w:gridCol w:w="821"/>
+        <w:gridCol w:w="655"/>
+        <w:gridCol w:w="917"/>
+        <w:gridCol w:w="883"/>
+        <w:gridCol w:w="1181"/>
+        <w:gridCol w:w="707"/>
+        <w:gridCol w:w="707"/>
+        <w:gridCol w:w="852"/>
+        <w:gridCol w:w="992"/>
+        <w:gridCol w:w="1331"/>
+      </w:tblGrid>
+      <w:tr>
+        <w:trPr>
+          <w:trHeight w:val="320"/>
+        </w:trPr>
+        <w:tc>
+          <w:tcPr>
+            <w:tcW w:w="1202" w:type="pct"/>
+            <w:noWrap/>
+          </w:tcPr>
+          <w:p>
+            <w:pPr>
+              <w:spacing w:line="240" w:lineRule="auto"/>
+              <w:rPr>
+                <w:rFonts w:eastAsia="Times New Roman"/>
+                <w:b/>
+                <w:bCs/>
+                <w:color w:val="000000"/>
+                <w:sz w:val="20"/>
+                <w:szCs w:val="20"/>
+              </w:rPr>
+            </w:pPr>
+          </w:p>
+        </w:tc>
+        <w:tc>
+          <w:tcPr>
+            <w:tcW w:w="305" w:type="pct"/>
+          </w:tcPr>
+          <w:p>
+            <w:pPr>
+              <w:spacing w:line="240" w:lineRule="auto"/>
+              <w:rPr>
+                <w:rFonts w:eastAsia="Times New Roman"/>
+                <w:b/>
+                <w:bCs/>
+                <w:color w:val="000000"/>
+                <w:sz w:val="20"/>
+                <w:szCs w:val="20"/>
+              </w:rPr>
+            </w:pPr>
+          </w:p>
+        </w:tc>
+        <w:tc>
+          <w:tcPr>
+            <w:tcW w:w="1721" w:type="pct"/>
+            <w:gridSpan w:val="5"/>
+            <w:noWrap/>
+          </w:tcPr>
+          <w:p>
+            <w:pPr>
+              <w:spacing w:line="240" w:lineRule="auto"/>
+              <w:jc w:val="center"/>
+              <w:rPr>
+                <w:rFonts w:eastAsia="Times New Roman"/>
+                <w:b/>
+                <w:bCs/>
+                <w:color w:val="000000"/>
+                <w:sz w:val="20"/>
+                <w:szCs w:val="20"/>
+              </w:rPr>
+            </w:pPr>
+            <w:r>
+              <w:rPr>
+                <w:rFonts w:eastAsia="Times New Roman"/>
+                <w:b/>
+                <w:bCs/>
+                <w:color w:val="000000"/>
+                <w:sz w:val="20"/>
+                <w:szCs w:val="20"/>
+              </w:rPr>
+              <w:t>Altitude error (m)</w:t>
+            </w:r>
+          </w:p>
+        </w:tc>
+        <w:tc>
+          <w:tcPr>
+            <w:tcW w:w="1772" w:type="pct"/>
+            <w:gridSpan w:val="5"/>
+          </w:tcPr>
+          <w:p>
+            <w:pPr>
+              <w:spacing w:line="240" w:lineRule="auto"/>
+              <w:jc w:val="center"/>
+              <w:rPr>
+                <w:rFonts w:eastAsia="Times New Roman"/>
+                <w:b/>
+                <w:bCs/>
+                <w:color w:val="000000"/>
+                <w:sz w:val="20"/>
+                <w:szCs w:val="20"/>
+              </w:rPr>
+            </w:pPr>
+            <w:r>
+              <w:rPr>
+                <w:rFonts w:eastAsia="Times New Roman"/>
+                <w:b/>
+                <w:bCs/>
+                <w:color w:val="000000"/>
+                <w:sz w:val="20"/>
+                <w:szCs w:val="20"/>
+              </w:rPr>
+              <w:t>Measurement error (m)</w:t>
+            </w:r>
+          </w:p>
+        </w:tc>
+      </w:tr>
+      <w:tr>
+        <w:trPr>
+          <w:trHeight w:val="320"/>
+        </w:trPr>
+        <w:tc>
+          <w:tcPr>
+            <w:tcW w:w="1202" w:type="pct"/>
+            <w:noWrap/>
+            <w:hideMark/>
+          </w:tcPr>
+          <w:p>
+            <w:pPr>
+              <w:spacing w:line="240" w:lineRule="auto"/>
+              <w:rPr>
+                <w:rFonts w:eastAsia="Times New Roman"/>
+                <w:b/>
+                <w:bCs/>
+                <w:color w:val="000000"/>
+                <w:sz w:val="20"/>
+                <w:szCs w:val="20"/>
+              </w:rPr>
+            </w:pPr>
+            <w:r>
+              <w:rPr>
+                <w:rFonts w:eastAsia="Times New Roman"/>
+                <w:b/>
+                <w:bCs/>
+                <w:color w:val="000000"/>
+                <w:sz w:val="20"/>
+                <w:szCs w:val="20"/>
+              </w:rPr>
+              <w:t>Correction model</w:t>
+            </w:r>
+          </w:p>
+        </w:tc>
+        <w:tc>
+          <w:tcPr>
+            <w:tcW w:w="305" w:type="pct"/>
+          </w:tcPr>
+          <w:p>
+            <w:pPr>
+              <w:spacing w:line="240" w:lineRule="auto"/>
+              <w:rPr>
+                <w:rFonts w:eastAsia="Times New Roman"/>
+                <w:color w:val="000000"/>
+                <w:sz w:val="20"/>
+                <w:szCs w:val="20"/>
+              </w:rPr>
+            </w:pPr>
+            <w:proofErr w:type="spellStart"/>
+            <w:r>
+              <w:rPr>
+                <w:rFonts w:eastAsia="Times New Roman"/>
+                <w:color w:val="000000"/>
+                <w:sz w:val="20"/>
+                <w:szCs w:val="20"/>
+              </w:rPr>
+              <w:t>dAIC</w:t>
+            </w:r>
+            <w:proofErr w:type="spellEnd"/>
+          </w:p>
+        </w:tc>
+        <w:tc>
+          <w:tcPr>
+            <w:tcW w:w="317" w:type="pct"/>
+            <w:noWrap/>
+            <w:hideMark/>
+          </w:tcPr>
+          <w:p>
+            <w:pPr>
+              <w:spacing w:line="240" w:lineRule="auto"/>
+              <w:rPr>
+                <w:rFonts w:eastAsia="Times New Roman"/>
+                <w:color w:val="000000"/>
+                <w:sz w:val="20"/>
+                <w:szCs w:val="20"/>
+              </w:rPr>
+            </w:pPr>
+            <w:r>
+              <w:rPr>
+                <w:rFonts w:eastAsia="Times New Roman"/>
+                <w:color w:val="000000"/>
+                <w:sz w:val="20"/>
+                <w:szCs w:val="20"/>
+              </w:rPr>
+              <w:t xml:space="preserve">Mean </w:t>
+            </w:r>
+          </w:p>
+        </w:tc>
+        <w:tc>
+          <w:tcPr>
+            <w:tcW w:w="253" w:type="pct"/>
+            <w:noWrap/>
+            <w:hideMark/>
+          </w:tcPr>
+          <w:p>
+            <w:pPr>
+              <w:spacing w:line="240" w:lineRule="auto"/>
+              <w:rPr>
+                <w:rFonts w:eastAsia="Times New Roman"/>
+                <w:color w:val="000000"/>
+                <w:sz w:val="20"/>
+                <w:szCs w:val="20"/>
+              </w:rPr>
+            </w:pPr>
+            <w:r>
+              <w:rPr>
+                <w:rFonts w:eastAsia="Times New Roman"/>
+                <w:color w:val="000000"/>
+                <w:sz w:val="20"/>
+                <w:szCs w:val="20"/>
+              </w:rPr>
+              <w:t xml:space="preserve">SD </w:t>
+            </w:r>
+          </w:p>
+        </w:tc>
+        <w:tc>
+          <w:tcPr>
+            <w:tcW w:w="354" w:type="pct"/>
+            <w:noWrap/>
+            <w:hideMark/>
+          </w:tcPr>
+          <w:p>
+            <w:pPr>
+              <w:spacing w:line="240" w:lineRule="auto"/>
+              <w:rPr>
+                <w:rFonts w:eastAsia="Times New Roman"/>
+                <w:color w:val="000000"/>
+                <w:sz w:val="20"/>
+                <w:szCs w:val="20"/>
+              </w:rPr>
+            </w:pPr>
+            <w:r>
+              <w:rPr>
+                <w:rFonts w:eastAsia="Times New Roman"/>
+                <w:color w:val="000000"/>
+                <w:sz w:val="20"/>
+                <w:szCs w:val="20"/>
+              </w:rPr>
+              <w:t>2.5</w:t>
+            </w:r>
+            <w:r>
+              <w:rPr>
+                <w:rFonts w:eastAsia="Times New Roman"/>
+                <w:color w:val="000000"/>
+                <w:sz w:val="20"/>
+                <w:szCs w:val="20"/>
+                <w:vertAlign w:val="superscript"/>
+              </w:rPr>
+              <w:t>th</w:t>
+            </w:r>
+            <w:r>
+              <w:rPr>
+                <w:rFonts w:eastAsia="Times New Roman"/>
+                <w:color w:val="000000"/>
+                <w:sz w:val="20"/>
+                <w:szCs w:val="20"/>
+              </w:rPr>
+              <w:t xml:space="preserve"> p </w:t>
+            </w:r>
+          </w:p>
+        </w:tc>
+        <w:tc>
+          <w:tcPr>
+            <w:tcW w:w="341" w:type="pct"/>
+            <w:noWrap/>
+            <w:hideMark/>
+          </w:tcPr>
+          <w:p>
+            <w:pPr>
+              <w:spacing w:line="240" w:lineRule="auto"/>
+              <w:rPr>
+                <w:rFonts w:eastAsia="Times New Roman"/>
+                <w:color w:val="000000"/>
+                <w:sz w:val="20"/>
+                <w:szCs w:val="20"/>
+              </w:rPr>
+            </w:pPr>
+            <w:r>
+              <w:rPr>
+                <w:rFonts w:eastAsia="Times New Roman"/>
+                <w:color w:val="000000"/>
+                <w:sz w:val="20"/>
+                <w:szCs w:val="20"/>
+              </w:rPr>
+              <w:t>97.5</w:t>
+            </w:r>
+            <w:r>
+              <w:rPr>
+                <w:rFonts w:eastAsia="Times New Roman"/>
+                <w:color w:val="000000"/>
+                <w:sz w:val="20"/>
+                <w:szCs w:val="20"/>
+                <w:vertAlign w:val="superscript"/>
+              </w:rPr>
+              <w:t>th</w:t>
+            </w:r>
+            <w:r>
+              <w:rPr>
+                <w:rFonts w:eastAsia="Times New Roman"/>
+                <w:color w:val="000000"/>
+                <w:sz w:val="20"/>
+                <w:szCs w:val="20"/>
+              </w:rPr>
+              <w:t xml:space="preserve"> p </w:t>
+            </w:r>
+          </w:p>
+        </w:tc>
+        <w:tc>
+          <w:tcPr>
+            <w:tcW w:w="456" w:type="pct"/>
+            <w:noWrap/>
+            <w:hideMark/>
+          </w:tcPr>
+          <w:p>
+            <w:pPr>
+              <w:spacing w:line="240" w:lineRule="auto"/>
+              <w:rPr>
+                <w:rFonts w:eastAsia="Times New Roman"/>
+                <w:color w:val="000000"/>
+                <w:sz w:val="20"/>
+                <w:szCs w:val="20"/>
+              </w:rPr>
+            </w:pPr>
+            <w:r>
+              <w:rPr>
+                <w:rFonts w:eastAsia="Times New Roman"/>
+                <w:color w:val="000000"/>
+                <w:sz w:val="20"/>
+                <w:szCs w:val="20"/>
+              </w:rPr>
+              <w:t>95% CI width</w:t>
+            </w:r>
+          </w:p>
+        </w:tc>
+        <w:tc>
+          <w:tcPr>
+            <w:tcW w:w="273" w:type="pct"/>
+          </w:tcPr>
+          <w:p>
+            <w:pPr>
+              <w:spacing w:line="240" w:lineRule="auto"/>
+              <w:rPr>
+                <w:rFonts w:eastAsia="Times New Roman"/>
+                <w:color w:val="000000"/>
+                <w:sz w:val="20"/>
+                <w:szCs w:val="20"/>
+              </w:rPr>
+            </w:pPr>
+            <w:r>
+              <w:rPr>
+                <w:rFonts w:eastAsia="Times New Roman"/>
+                <w:color w:val="000000"/>
+                <w:sz w:val="20"/>
+                <w:szCs w:val="20"/>
+              </w:rPr>
+              <w:t xml:space="preserve">Mean </w:t>
+            </w:r>
+          </w:p>
+        </w:tc>
+        <w:tc>
+          <w:tcPr>
+            <w:tcW w:w="273" w:type="pct"/>
+          </w:tcPr>
+          <w:p>
+            <w:pPr>
+              <w:spacing w:line="240" w:lineRule="auto"/>
+              <w:rPr>
+                <w:rFonts w:eastAsia="Times New Roman"/>
+                <w:color w:val="000000"/>
+                <w:sz w:val="20"/>
+                <w:szCs w:val="20"/>
+              </w:rPr>
+            </w:pPr>
+            <w:r>
+              <w:rPr>
+                <w:rFonts w:eastAsia="Times New Roman"/>
+                <w:color w:val="000000"/>
+                <w:sz w:val="20"/>
+                <w:szCs w:val="20"/>
+              </w:rPr>
+              <w:t xml:space="preserve">SD </w:t>
+            </w:r>
+          </w:p>
+        </w:tc>
+        <w:tc>
+          <w:tcPr>
+            <w:tcW w:w="329" w:type="pct"/>
+          </w:tcPr>
+          <w:p>
+            <w:pPr>
+              <w:spacing w:line="240" w:lineRule="auto"/>
+              <w:rPr>
+                <w:rFonts w:eastAsia="Times New Roman"/>
+                <w:color w:val="000000"/>
+                <w:sz w:val="20"/>
+                <w:szCs w:val="20"/>
+              </w:rPr>
+            </w:pPr>
+            <w:r>
+              <w:rPr>
+                <w:rFonts w:eastAsia="Times New Roman"/>
+                <w:color w:val="000000"/>
+                <w:sz w:val="20"/>
+                <w:szCs w:val="20"/>
+              </w:rPr>
+              <w:t>2.5</w:t>
+            </w:r>
+            <w:r>
+              <w:rPr>
+                <w:rFonts w:eastAsia="Times New Roman"/>
+                <w:color w:val="000000"/>
+                <w:sz w:val="20"/>
+                <w:szCs w:val="20"/>
+                <w:vertAlign w:val="superscript"/>
+              </w:rPr>
+              <w:t>th</w:t>
+            </w:r>
+            <w:r>
+              <w:rPr>
+                <w:rFonts w:eastAsia="Times New Roman"/>
+                <w:color w:val="000000"/>
+                <w:sz w:val="20"/>
+                <w:szCs w:val="20"/>
+              </w:rPr>
+              <w:t xml:space="preserve"> p </w:t>
+            </w:r>
+          </w:p>
+        </w:tc>
+        <w:tc>
+          <w:tcPr>
+            <w:tcW w:w="383" w:type="pct"/>
+          </w:tcPr>
+          <w:p>
+            <w:pPr>
+              <w:spacing w:line="240" w:lineRule="auto"/>
+              <w:rPr>
+                <w:rFonts w:eastAsia="Times New Roman"/>
+                <w:color w:val="000000"/>
+                <w:sz w:val="20"/>
+                <w:szCs w:val="20"/>
+              </w:rPr>
+            </w:pPr>
+            <w:r>
+              <w:rPr>
+                <w:rFonts w:eastAsia="Times New Roman"/>
+                <w:color w:val="000000"/>
+                <w:sz w:val="20"/>
+                <w:szCs w:val="20"/>
+              </w:rPr>
+              <w:t>97.5</w:t>
+            </w:r>
+            <w:r>
+              <w:rPr>
+                <w:rFonts w:eastAsia="Times New Roman"/>
+                <w:color w:val="000000"/>
+                <w:sz w:val="20"/>
+                <w:szCs w:val="20"/>
+                <w:vertAlign w:val="superscript"/>
+              </w:rPr>
+              <w:t>th</w:t>
+            </w:r>
+            <w:r>
+              <w:rPr>
+                <w:rFonts w:eastAsia="Times New Roman"/>
+                <w:color w:val="000000"/>
+                <w:sz w:val="20"/>
+                <w:szCs w:val="20"/>
+              </w:rPr>
+              <w:t xml:space="preserve"> p </w:t>
+            </w:r>
+          </w:p>
+        </w:tc>
+        <w:tc>
+          <w:tcPr>
+            <w:tcW w:w="514" w:type="pct"/>
+          </w:tcPr>
+          <w:p>
+            <w:pPr>
+              <w:spacing w:line="240" w:lineRule="auto"/>
+              <w:rPr>
+                <w:rFonts w:eastAsia="Times New Roman"/>
+                <w:color w:val="000000"/>
+                <w:sz w:val="20"/>
+                <w:szCs w:val="20"/>
+              </w:rPr>
+            </w:pPr>
+            <w:r>
+              <w:rPr>
+                <w:rFonts w:eastAsia="Times New Roman"/>
+                <w:color w:val="000000"/>
+                <w:sz w:val="20"/>
+                <w:szCs w:val="20"/>
+              </w:rPr>
+              <w:t>95% CI width</w:t>
+            </w:r>
+          </w:p>
+        </w:tc>
+      </w:tr>
+      <w:tr>
+        <w:trPr>
+          <w:trHeight w:val="320"/>
+        </w:trPr>
+        <w:tc>
+          <w:tcPr>
+            <w:tcW w:w="1202" w:type="pct"/>
+            <w:noWrap/>
+            <w:hideMark/>
+          </w:tcPr>
+          <w:p>
+            <w:pPr>
+              <w:spacing w:line="240" w:lineRule="auto"/>
+              <w:rPr>
+                <w:rFonts w:eastAsia="Times New Roman"/>
+                <w:color w:val="000000"/>
+                <w:sz w:val="20"/>
+                <w:szCs w:val="20"/>
+              </w:rPr>
+            </w:pPr>
+            <w:r>
+              <w:rPr>
+                <w:rFonts w:eastAsia="Times New Roman"/>
+                <w:color w:val="000000"/>
+                <w:sz w:val="20"/>
+                <w:szCs w:val="20"/>
+              </w:rPr>
+              <w:t>uncorrected</w:t>
+            </w:r>
+          </w:p>
+        </w:tc>
+        <w:tc>
+          <w:tcPr>
+            <w:tcW w:w="305" w:type="pct"/>
+          </w:tcPr>
+          <w:p>
+            <w:pPr>
+              <w:spacing w:line="240" w:lineRule="auto"/>
+              <w:jc w:val="right"/>
+              <w:rPr>
+                <w:color w:val="000000"/>
+                <w:sz w:val="20"/>
+                <w:szCs w:val="20"/>
+              </w:rPr>
+            </w:pPr>
+            <w:r>
+              <w:rPr>
+                <w:color w:val="000000"/>
+                <w:sz w:val="20"/>
+                <w:szCs w:val="20"/>
+              </w:rPr>
+              <w:t>NA</w:t>
+            </w:r>
+          </w:p>
+        </w:tc>
+        <w:tc>
+          <w:tcPr>
+            <w:tcW w:w="317" w:type="pct"/>
+            <w:noWrap/>
+            <w:vAlign w:val="bottom"/>
+            <w:hideMark/>
+          </w:tcPr>
+          <w:p>
+            <w:pPr>
+              <w:spacing w:line="240" w:lineRule="auto"/>
+              <w:jc w:val="right"/>
+              <w:rPr>
+                <w:rFonts w:eastAsia="Times New Roman"/>
+                <w:color w:val="000000"/>
+                <w:sz w:val="20"/>
+                <w:szCs w:val="20"/>
+              </w:rPr>
+            </w:pPr>
+            <w:r>
+              <w:rPr>
+                <w:color w:val="000000"/>
+                <w:sz w:val="20"/>
+                <w:szCs w:val="20"/>
+              </w:rPr>
+              <w:t>2.4</w:t>
+            </w:r>
+          </w:p>
+        </w:tc>
+        <w:tc>
+          <w:tcPr>
+            <w:tcW w:w="253" w:type="pct"/>
+            <w:noWrap/>
+            <w:vAlign w:val="bottom"/>
+            <w:hideMark/>
+          </w:tcPr>
+          <w:p>
+            <w:pPr>
+              <w:spacing w:line="240" w:lineRule="auto"/>
+              <w:jc w:val="right"/>
+              <w:rPr>
+                <w:rFonts w:eastAsia="Times New Roman"/>
+                <w:color w:val="000000"/>
+                <w:sz w:val="20"/>
+                <w:szCs w:val="20"/>
+              </w:rPr>
+            </w:pPr>
+            <w:r>
+              <w:rPr>
+                <w:color w:val="000000"/>
+                <w:sz w:val="20"/>
+                <w:szCs w:val="20"/>
+              </w:rPr>
+              <w:t>1.9</w:t>
+            </w:r>
+          </w:p>
+        </w:tc>
+        <w:tc>
+          <w:tcPr>
+            <w:tcW w:w="354" w:type="pct"/>
+            <w:noWrap/>
+            <w:vAlign w:val="bottom"/>
+            <w:hideMark/>
+          </w:tcPr>
+          <w:p>
+            <w:pPr>
+              <w:spacing w:line="240" w:lineRule="auto"/>
+              <w:jc w:val="right"/>
+              <w:rPr>
+                <w:rFonts w:eastAsia="Times New Roman"/>
+                <w:color w:val="000000"/>
+                <w:sz w:val="20"/>
+                <w:szCs w:val="20"/>
+              </w:rPr>
+            </w:pPr>
+            <w:r>
+              <w:rPr>
+                <w:color w:val="000000"/>
+                <w:sz w:val="20"/>
+                <w:szCs w:val="20"/>
+              </w:rPr>
+              <w:t>-1.2</w:t>
+            </w:r>
+          </w:p>
+        </w:tc>
+        <w:tc>
+          <w:tcPr>
+            <w:tcW w:w="341" w:type="pct"/>
+            <w:noWrap/>
+            <w:vAlign w:val="bottom"/>
+            <w:hideMark/>
+          </w:tcPr>
+          <w:p>
+            <w:pPr>
+              <w:spacing w:line="240" w:lineRule="auto"/>
+              <w:jc w:val="right"/>
+              <w:rPr>
+                <w:rFonts w:eastAsia="Times New Roman"/>
+                <w:color w:val="000000"/>
+                <w:sz w:val="20"/>
+                <w:szCs w:val="20"/>
+              </w:rPr>
+            </w:pPr>
+            <w:r>
+              <w:rPr>
+                <w:color w:val="000000"/>
+                <w:sz w:val="20"/>
+                <w:szCs w:val="20"/>
+              </w:rPr>
+              <w:t>0.2</w:t>
+            </w:r>
+          </w:p>
+        </w:tc>
+        <w:tc>
+          <w:tcPr>
+            <w:tcW w:w="456" w:type="pct"/>
+            <w:noWrap/>
+            <w:vAlign w:val="bottom"/>
+            <w:hideMark/>
+          </w:tcPr>
+          <w:p>
+            <w:pPr>
+              <w:spacing w:line="240" w:lineRule="auto"/>
+              <w:jc w:val="right"/>
+              <w:rPr>
+                <w:rFonts w:eastAsia="Times New Roman"/>
+                <w:color w:val="000000"/>
+                <w:sz w:val="20"/>
+                <w:szCs w:val="20"/>
+              </w:rPr>
+            </w:pPr>
+            <w:r>
+              <w:rPr>
+                <w:color w:val="000000"/>
+                <w:sz w:val="20"/>
+                <w:szCs w:val="20"/>
+              </w:rPr>
+              <w:t>1.4</w:t>
+            </w:r>
+          </w:p>
+        </w:tc>
+        <w:tc>
+          <w:tcPr>
+            <w:tcW w:w="273" w:type="pct"/>
+            <w:vAlign w:val="bottom"/>
+          </w:tcPr>
+          <w:p>
+            <w:pPr>
+              <w:spacing w:line="240" w:lineRule="auto"/>
+              <w:jc w:val="right"/>
+              <w:rPr>
+                <w:color w:val="000000"/>
+                <w:sz w:val="20"/>
+                <w:szCs w:val="20"/>
+              </w:rPr>
+            </w:pPr>
+            <w:r>
+              <w:rPr>
+                <w:color w:val="000000"/>
+                <w:sz w:val="20"/>
+                <w:szCs w:val="20"/>
+              </w:rPr>
+              <w:t>-0.55</w:t>
+            </w:r>
+          </w:p>
+        </w:tc>
+        <w:tc>
+          <w:tcPr>
+            <w:tcW w:w="273" w:type="pct"/>
+            <w:vAlign w:val="bottom"/>
+          </w:tcPr>
+          <w:p>
+            <w:pPr>
+              <w:spacing w:line="240" w:lineRule="auto"/>
+              <w:jc w:val="right"/>
+              <w:rPr>
+                <w:color w:val="000000"/>
+                <w:sz w:val="20"/>
+                <w:szCs w:val="20"/>
+              </w:rPr>
+            </w:pPr>
+            <w:r>
+              <w:rPr>
+                <w:color w:val="000000"/>
+                <w:sz w:val="20"/>
+                <w:szCs w:val="20"/>
+              </w:rPr>
+              <w:t>0.38</w:t>
+            </w:r>
+          </w:p>
+        </w:tc>
+        <w:tc>
+          <w:tcPr>
+            <w:tcW w:w="329" w:type="pct"/>
+            <w:vAlign w:val="bottom"/>
+          </w:tcPr>
+          <w:p>
+            <w:pPr>
+              <w:spacing w:line="240" w:lineRule="auto"/>
+              <w:jc w:val="right"/>
+              <w:rPr>
+                <w:color w:val="000000"/>
+                <w:sz w:val="20"/>
+                <w:szCs w:val="20"/>
+              </w:rPr>
+            </w:pPr>
+            <w:r>
+              <w:rPr>
+                <w:color w:val="000000"/>
+                <w:sz w:val="20"/>
+                <w:szCs w:val="20"/>
+              </w:rPr>
+              <w:t>-1.23</w:t>
+            </w:r>
+          </w:p>
+        </w:tc>
+        <w:tc>
+          <w:tcPr>
+            <w:tcW w:w="383" w:type="pct"/>
+            <w:vAlign w:val="bottom"/>
+          </w:tcPr>
+          <w:p>
+            <w:pPr>
+              <w:spacing w:line="240" w:lineRule="auto"/>
+              <w:jc w:val="right"/>
+              <w:rPr>
+                <w:color w:val="000000"/>
+                <w:sz w:val="20"/>
+                <w:szCs w:val="20"/>
+              </w:rPr>
+            </w:pPr>
+            <w:r>
+              <w:rPr>
+                <w:color w:val="000000"/>
+                <w:sz w:val="20"/>
+                <w:szCs w:val="20"/>
+              </w:rPr>
+              <w:t>0.16</w:t>
+            </w:r>
+          </w:p>
+        </w:tc>
+        <w:tc>
+          <w:tcPr>
+            <w:tcW w:w="514" w:type="pct"/>
+            <w:vAlign w:val="bottom"/>
+          </w:tcPr>
+          <w:p>
+            <w:pPr>
+              <w:spacing w:line="240" w:lineRule="auto"/>
+              <w:jc w:val="right"/>
+              <w:rPr>
+                <w:color w:val="000000"/>
+                <w:sz w:val="20"/>
+                <w:szCs w:val="20"/>
+              </w:rPr>
+            </w:pPr>
+            <w:r>
+              <w:rPr>
+                <w:color w:val="000000"/>
+                <w:sz w:val="20"/>
+                <w:szCs w:val="20"/>
+              </w:rPr>
+              <w:t>1.39</w:t>
+            </w:r>
+          </w:p>
+        </w:tc>
+      </w:tr>
+      <w:tr>
+        <w:trPr>
+          <w:trHeight w:val="320"/>
+        </w:trPr>
+        <w:tc>
+          <w:tcPr>
+            <w:tcW w:w="1202" w:type="pct"/>
+            <w:shd w:val="clear" w:color="auto" w:fill="D1D1D1" w:themeFill="background2" w:themeFillShade="E6"/>
+            <w:noWrap/>
+            <w:hideMark/>
+          </w:tcPr>
+          <w:p>
+            <w:pPr>
+              <w:spacing w:line="240" w:lineRule="auto"/>
+              <w:rPr>
+                <w:rFonts w:eastAsia="Times New Roman"/>
+                <w:color w:val="000000"/>
+                <w:sz w:val="20"/>
+                <w:szCs w:val="20"/>
+              </w:rPr>
+            </w:pPr>
+            <w:r>
+              <w:rPr>
+                <w:rFonts w:eastAsia="Times New Roman"/>
+                <w:color w:val="000000"/>
+                <w:sz w:val="20"/>
+                <w:szCs w:val="20"/>
+              </w:rPr>
+              <w:t xml:space="preserve">1. </w:t>
+            </w:r>
+            <w:r>
+              <w:rPr>
+                <w:rFonts w:eastAsia="Times New Roman"/>
+                <w:color w:val="000000"/>
+                <w:sz w:val="20"/>
+                <w:szCs w:val="20"/>
+              </w:rPr>
+              <w:t>No random effects</w:t>
+            </w:r>
+          </w:p>
+        </w:tc>
+        <w:tc>
+          <w:tcPr>
+            <w:tcW w:w="305" w:type="pct"/>
+            <w:shd w:val="clear" w:color="auto" w:fill="D1D1D1" w:themeFill="background2" w:themeFillShade="E6"/>
+            <w:vAlign w:val="bottom"/>
+          </w:tcPr>
+          <w:p>
+            <w:pPr>
+              <w:spacing w:line="240" w:lineRule="auto"/>
+              <w:jc w:val="right"/>
+              <w:rPr>
+                <w:color w:val="000000"/>
+                <w:sz w:val="20"/>
+                <w:szCs w:val="20"/>
+              </w:rPr>
+            </w:pPr>
+            <w:r>
+              <w:rPr>
+                <w:color w:val="000000"/>
+                <w:sz w:val="20"/>
+                <w:szCs w:val="20"/>
+              </w:rPr>
+              <w:t>65.6</w:t>
+            </w:r>
+          </w:p>
+        </w:tc>
+        <w:tc>
+          <w:tcPr>
+            <w:tcW w:w="317" w:type="pct"/>
+            <w:shd w:val="clear" w:color="auto" w:fill="D1D1D1" w:themeFill="background2" w:themeFillShade="E6"/>
+            <w:noWrap/>
+            <w:vAlign w:val="bottom"/>
+            <w:hideMark/>
+          </w:tcPr>
+          <w:p>
+            <w:pPr>
+              <w:spacing w:line="240" w:lineRule="auto"/>
+              <w:jc w:val="right"/>
+              <w:rPr>
+                <w:rFonts w:eastAsia="Times New Roman"/>
+                <w:color w:val="000000"/>
+                <w:sz w:val="20"/>
+                <w:szCs w:val="20"/>
+              </w:rPr>
+            </w:pPr>
+            <w:r>
+              <w:rPr>
+                <w:color w:val="000000"/>
+                <w:sz w:val="20"/>
+                <w:szCs w:val="20"/>
+              </w:rPr>
+              <w:t>0.00</w:t>
+            </w:r>
+          </w:p>
+        </w:tc>
+        <w:tc>
+          <w:tcPr>
+            <w:tcW w:w="253" w:type="pct"/>
+            <w:shd w:val="clear" w:color="auto" w:fill="D1D1D1" w:themeFill="background2" w:themeFillShade="E6"/>
+            <w:noWrap/>
+            <w:vAlign w:val="bottom"/>
+            <w:hideMark/>
+          </w:tcPr>
+          <w:p>
+            <w:pPr>
+              <w:spacing w:line="240" w:lineRule="auto"/>
+              <w:jc w:val="right"/>
+              <w:rPr>
+                <w:rFonts w:eastAsia="Times New Roman"/>
+                <w:color w:val="000000"/>
+                <w:sz w:val="20"/>
+                <w:szCs w:val="20"/>
+              </w:rPr>
+            </w:pPr>
+            <w:r>
+              <w:rPr>
+                <w:color w:val="000000"/>
+                <w:sz w:val="20"/>
+                <w:szCs w:val="20"/>
+              </w:rPr>
+              <w:t>1.9</w:t>
+            </w:r>
+          </w:p>
+        </w:tc>
+        <w:tc>
+          <w:tcPr>
+            <w:tcW w:w="354" w:type="pct"/>
+            <w:shd w:val="clear" w:color="auto" w:fill="D1D1D1" w:themeFill="background2" w:themeFillShade="E6"/>
+            <w:noWrap/>
+            <w:vAlign w:val="bottom"/>
+            <w:hideMark/>
+          </w:tcPr>
+          <w:p>
+            <w:pPr>
+              <w:spacing w:line="240" w:lineRule="auto"/>
+              <w:jc w:val="right"/>
+              <w:rPr>
+                <w:rFonts w:eastAsia="Times New Roman"/>
+                <w:color w:val="000000"/>
+                <w:sz w:val="20"/>
+                <w:szCs w:val="20"/>
+              </w:rPr>
+            </w:pPr>
+            <w:r>
+              <w:rPr>
+                <w:color w:val="000000"/>
+                <w:sz w:val="20"/>
+                <w:szCs w:val="20"/>
+              </w:rPr>
+              <w:t>-3.9</w:t>
+            </w:r>
+          </w:p>
+        </w:tc>
+        <w:tc>
+          <w:tcPr>
+            <w:tcW w:w="341" w:type="pct"/>
+            <w:shd w:val="clear" w:color="auto" w:fill="D1D1D1" w:themeFill="background2" w:themeFillShade="E6"/>
+            <w:noWrap/>
+            <w:vAlign w:val="bottom"/>
+            <w:hideMark/>
+          </w:tcPr>
+          <w:p>
+            <w:pPr>
+              <w:spacing w:line="240" w:lineRule="auto"/>
+              <w:jc w:val="right"/>
+              <w:rPr>
+                <w:rFonts w:eastAsia="Times New Roman"/>
+                <w:color w:val="000000"/>
+                <w:sz w:val="20"/>
+                <w:szCs w:val="20"/>
+              </w:rPr>
+            </w:pPr>
+            <w:r>
+              <w:rPr>
+                <w:color w:val="000000"/>
+                <w:sz w:val="20"/>
+                <w:szCs w:val="20"/>
+              </w:rPr>
+              <w:t>-2.1</w:t>
+            </w:r>
+          </w:p>
+        </w:tc>
+        <w:tc>
+          <w:tcPr>
+            <w:tcW w:w="456" w:type="pct"/>
+            <w:shd w:val="clear" w:color="auto" w:fill="D1D1D1" w:themeFill="background2" w:themeFillShade="E6"/>
+            <w:noWrap/>
+            <w:vAlign w:val="bottom"/>
+            <w:hideMark/>
+          </w:tcPr>
+          <w:p>
+            <w:pPr>
+              <w:spacing w:line="240" w:lineRule="auto"/>
+              <w:jc w:val="right"/>
+              <w:rPr>
+                <w:rFonts w:eastAsia="Times New Roman"/>
+                <w:color w:val="000000"/>
+                <w:sz w:val="20"/>
+                <w:szCs w:val="20"/>
+              </w:rPr>
+            </w:pPr>
+            <w:r>
+              <w:rPr>
+                <w:color w:val="000000"/>
+                <w:sz w:val="20"/>
+                <w:szCs w:val="20"/>
+              </w:rPr>
+              <w:t>1.8</w:t>
+            </w:r>
+          </w:p>
+        </w:tc>
+        <w:tc>
+          <w:tcPr>
+            <w:tcW w:w="273" w:type="pct"/>
+            <w:shd w:val="clear" w:color="auto" w:fill="D1D1D1" w:themeFill="background2" w:themeFillShade="E6"/>
+            <w:vAlign w:val="bottom"/>
+          </w:tcPr>
+          <w:p>
+            <w:pPr>
+              <w:spacing w:line="240" w:lineRule="auto"/>
+              <w:jc w:val="right"/>
+              <w:rPr>
+                <w:color w:val="000000"/>
+                <w:sz w:val="20"/>
+                <w:szCs w:val="20"/>
+              </w:rPr>
+            </w:pPr>
+            <w:r>
+              <w:rPr>
+                <w:color w:val="000000"/>
+                <w:sz w:val="20"/>
+                <w:szCs w:val="20"/>
+              </w:rPr>
+              <w:t>0.02</w:t>
+            </w:r>
+          </w:p>
+        </w:tc>
+        <w:tc>
+          <w:tcPr>
+            <w:tcW w:w="273" w:type="pct"/>
+            <w:shd w:val="clear" w:color="auto" w:fill="D1D1D1" w:themeFill="background2" w:themeFillShade="E6"/>
+            <w:vAlign w:val="bottom"/>
+          </w:tcPr>
+          <w:p>
+            <w:pPr>
+              <w:spacing w:line="240" w:lineRule="auto"/>
+              <w:jc w:val="right"/>
+              <w:rPr>
+                <w:color w:val="000000"/>
+                <w:sz w:val="20"/>
+                <w:szCs w:val="20"/>
+              </w:rPr>
+            </w:pPr>
+            <w:r>
+              <w:rPr>
+                <w:color w:val="000000"/>
+                <w:sz w:val="20"/>
+                <w:szCs w:val="20"/>
+              </w:rPr>
+              <w:t>0.38</w:t>
+            </w:r>
+          </w:p>
+        </w:tc>
+        <w:tc>
+          <w:tcPr>
+            <w:tcW w:w="329" w:type="pct"/>
+            <w:shd w:val="clear" w:color="auto" w:fill="D1D1D1" w:themeFill="background2" w:themeFillShade="E6"/>
+            <w:vAlign w:val="bottom"/>
+          </w:tcPr>
+          <w:p>
+            <w:pPr>
+              <w:spacing w:line="240" w:lineRule="auto"/>
+              <w:jc w:val="right"/>
+              <w:rPr>
+                <w:color w:val="000000"/>
+                <w:sz w:val="20"/>
+                <w:szCs w:val="20"/>
+              </w:rPr>
+            </w:pPr>
+            <w:r>
+              <w:rPr>
+                <w:color w:val="000000"/>
+                <w:sz w:val="20"/>
+                <w:szCs w:val="20"/>
+              </w:rPr>
+              <w:t>-0.65</w:t>
+            </w:r>
+          </w:p>
+        </w:tc>
+        <w:tc>
+          <w:tcPr>
+            <w:tcW w:w="383" w:type="pct"/>
+            <w:shd w:val="clear" w:color="auto" w:fill="D1D1D1" w:themeFill="background2" w:themeFillShade="E6"/>
+            <w:vAlign w:val="bottom"/>
+          </w:tcPr>
+          <w:p>
+            <w:pPr>
+              <w:spacing w:line="240" w:lineRule="auto"/>
+              <w:jc w:val="right"/>
+              <w:rPr>
+                <w:color w:val="000000"/>
+                <w:sz w:val="20"/>
+                <w:szCs w:val="20"/>
+              </w:rPr>
+            </w:pPr>
+            <w:r>
+              <w:rPr>
+                <w:color w:val="000000"/>
+                <w:sz w:val="20"/>
+                <w:szCs w:val="20"/>
+              </w:rPr>
+              <w:t>0.74</w:t>
+            </w:r>
+          </w:p>
+        </w:tc>
+        <w:tc>
+          <w:tcPr>
+            <w:tcW w:w="514" w:type="pct"/>
+            <w:shd w:val="clear" w:color="auto" w:fill="D1D1D1" w:themeFill="background2" w:themeFillShade="E6"/>
+            <w:vAlign w:val="bottom"/>
+          </w:tcPr>
+          <w:p>
+            <w:pPr>
+              <w:spacing w:line="240" w:lineRule="auto"/>
+              <w:jc w:val="right"/>
+              <w:rPr>
+                <w:color w:val="000000"/>
+                <w:sz w:val="20"/>
+                <w:szCs w:val="20"/>
+              </w:rPr>
+            </w:pPr>
+            <w:r>
+              <w:rPr>
+                <w:color w:val="000000"/>
+                <w:sz w:val="20"/>
+                <w:szCs w:val="20"/>
+              </w:rPr>
+              <w:t>1.39</w:t>
+            </w:r>
+          </w:p>
+        </w:tc>
+      </w:tr>
+      <w:tr>
+        <w:trPr>
+          <w:trHeight w:val="320"/>
+        </w:trPr>
+        <w:tc>
+          <w:tcPr>
+            <w:tcW w:w="1202" w:type="pct"/>
+            <w:noWrap/>
+            <w:hideMark/>
+          </w:tcPr>
+          <w:p>
+            <w:pPr>
+              <w:spacing w:line="240" w:lineRule="auto"/>
+              <w:rPr>
+                <w:rFonts w:eastAsia="Times New Roman"/>
+                <w:color w:val="000000"/>
+                <w:sz w:val="20"/>
+                <w:szCs w:val="20"/>
+              </w:rPr>
+            </w:pPr>
+            <w:r>
+              <w:rPr>
+                <w:rFonts w:eastAsia="Times New Roman"/>
+                <w:color w:val="000000"/>
+                <w:sz w:val="20"/>
+                <w:szCs w:val="20"/>
+              </w:rPr>
+              <w:t xml:space="preserve">2. </w:t>
+            </w:r>
+            <w:r>
+              <w:rPr>
+                <w:rFonts w:eastAsia="Times New Roman"/>
+                <w:color w:val="000000"/>
+                <w:sz w:val="20"/>
+                <w:szCs w:val="20"/>
+              </w:rPr>
+              <w:t xml:space="preserve">Date as random </w:t>
+            </w:r>
+            <w:r>
+              <w:rPr>
+                <w:rFonts w:eastAsia="Times New Roman"/>
+                <w:b/>
+                <w:bCs/>
+                <w:color w:val="000000"/>
+                <w:sz w:val="20"/>
+                <w:szCs w:val="20"/>
+              </w:rPr>
+              <w:t>intercept</w:t>
+            </w:r>
+          </w:p>
+        </w:tc>
+        <w:tc>
+          <w:tcPr>
+            <w:tcW w:w="305" w:type="pct"/>
+            <w:vAlign w:val="bottom"/>
+          </w:tcPr>
+          <w:p>
+            <w:pPr>
+              <w:spacing w:line="240" w:lineRule="auto"/>
+              <w:jc w:val="right"/>
+              <w:rPr>
+                <w:color w:val="000000"/>
+                <w:sz w:val="20"/>
+                <w:szCs w:val="20"/>
+              </w:rPr>
+            </w:pPr>
+            <w:r>
+              <w:rPr>
+                <w:color w:val="000000"/>
+                <w:sz w:val="20"/>
+                <w:szCs w:val="20"/>
+              </w:rPr>
+              <w:t>50.2</w:t>
+            </w:r>
+          </w:p>
+        </w:tc>
+        <w:tc>
+          <w:tcPr>
+            <w:tcW w:w="317" w:type="pct"/>
+            <w:noWrap/>
+            <w:vAlign w:val="bottom"/>
+            <w:hideMark/>
+          </w:tcPr>
+          <w:p>
+            <w:pPr>
+              <w:spacing w:line="240" w:lineRule="auto"/>
+              <w:jc w:val="right"/>
+              <w:rPr>
+                <w:rFonts w:eastAsia="Times New Roman"/>
+                <w:color w:val="000000"/>
+                <w:sz w:val="20"/>
+                <w:szCs w:val="20"/>
+              </w:rPr>
+            </w:pPr>
+            <w:r>
+              <w:rPr>
+                <w:color w:val="000000"/>
+                <w:sz w:val="20"/>
+                <w:szCs w:val="20"/>
+              </w:rPr>
+              <w:t>0.00</w:t>
+            </w:r>
+          </w:p>
+        </w:tc>
+        <w:tc>
+          <w:tcPr>
+            <w:tcW w:w="253" w:type="pct"/>
+            <w:noWrap/>
+            <w:vAlign w:val="bottom"/>
+            <w:hideMark/>
+          </w:tcPr>
+          <w:p>
+            <w:pPr>
+              <w:spacing w:line="240" w:lineRule="auto"/>
+              <w:jc w:val="right"/>
+              <w:rPr>
+                <w:rFonts w:eastAsia="Times New Roman"/>
+                <w:color w:val="000000"/>
+                <w:sz w:val="20"/>
+                <w:szCs w:val="20"/>
+              </w:rPr>
+            </w:pPr>
+            <w:r>
+              <w:rPr>
+                <w:color w:val="000000"/>
+                <w:sz w:val="20"/>
+                <w:szCs w:val="20"/>
+              </w:rPr>
+              <w:t>1.8</w:t>
+            </w:r>
+          </w:p>
+        </w:tc>
+        <w:tc>
+          <w:tcPr>
+            <w:tcW w:w="354" w:type="pct"/>
+            <w:noWrap/>
+            <w:vAlign w:val="bottom"/>
+            <w:hideMark/>
+          </w:tcPr>
+          <w:p>
+            <w:pPr>
+              <w:spacing w:line="240" w:lineRule="auto"/>
+              <w:jc w:val="right"/>
+              <w:rPr>
+                <w:rFonts w:eastAsia="Times New Roman"/>
+                <w:color w:val="000000"/>
+                <w:sz w:val="20"/>
+                <w:szCs w:val="20"/>
+              </w:rPr>
+            </w:pPr>
+            <w:r>
+              <w:rPr>
+                <w:color w:val="000000"/>
+                <w:sz w:val="20"/>
+                <w:szCs w:val="20"/>
+              </w:rPr>
+              <w:t>-3.8</w:t>
+            </w:r>
+          </w:p>
+        </w:tc>
+        <w:tc>
+          <w:tcPr>
+            <w:tcW w:w="341" w:type="pct"/>
+            <w:noWrap/>
+            <w:vAlign w:val="bottom"/>
+            <w:hideMark/>
+          </w:tcPr>
+          <w:p>
+            <w:pPr>
+              <w:spacing w:line="240" w:lineRule="auto"/>
+              <w:jc w:val="right"/>
+              <w:rPr>
+                <w:rFonts w:eastAsia="Times New Roman"/>
+                <w:color w:val="000000"/>
+                <w:sz w:val="20"/>
+                <w:szCs w:val="20"/>
+              </w:rPr>
+            </w:pPr>
+            <w:r>
+              <w:rPr>
+                <w:color w:val="000000"/>
+                <w:sz w:val="20"/>
+                <w:szCs w:val="20"/>
+              </w:rPr>
+              <w:t>-1.8</w:t>
+            </w:r>
+          </w:p>
+        </w:tc>
+        <w:tc>
+          <w:tcPr>
+            <w:tcW w:w="456" w:type="pct"/>
+            <w:noWrap/>
+            <w:vAlign w:val="bottom"/>
+            <w:hideMark/>
+          </w:tcPr>
+          <w:p>
+            <w:pPr>
+              <w:spacing w:line="240" w:lineRule="auto"/>
+              <w:jc w:val="right"/>
+              <w:rPr>
+                <w:rFonts w:eastAsia="Times New Roman"/>
+                <w:color w:val="000000"/>
+                <w:sz w:val="20"/>
+                <w:szCs w:val="20"/>
+              </w:rPr>
+            </w:pPr>
+            <w:r>
+              <w:rPr>
+                <w:color w:val="000000"/>
+                <w:sz w:val="20"/>
+                <w:szCs w:val="20"/>
+              </w:rPr>
+              <w:t>1.9</w:t>
+            </w:r>
+          </w:p>
+        </w:tc>
+        <w:tc>
+          <w:tcPr>
+            <w:tcW w:w="273" w:type="pct"/>
+            <w:vAlign w:val="bottom"/>
+          </w:tcPr>
+          <w:p>
+            <w:pPr>
+              <w:spacing w:line="240" w:lineRule="auto"/>
+              <w:jc w:val="right"/>
+              <w:rPr>
+                <w:color w:val="000000"/>
+                <w:sz w:val="20"/>
+                <w:szCs w:val="20"/>
+              </w:rPr>
+            </w:pPr>
+            <w:r>
+              <w:rPr>
+                <w:color w:val="000000"/>
+                <w:sz w:val="20"/>
+                <w:szCs w:val="20"/>
+              </w:rPr>
+              <w:t>0.01</w:t>
+            </w:r>
+          </w:p>
+        </w:tc>
+        <w:tc>
+          <w:tcPr>
+            <w:tcW w:w="273" w:type="pct"/>
+            <w:vAlign w:val="bottom"/>
+          </w:tcPr>
+          <w:p>
+            <w:pPr>
+              <w:spacing w:line="240" w:lineRule="auto"/>
+              <w:jc w:val="right"/>
+              <w:rPr>
+                <w:color w:val="000000"/>
+                <w:sz w:val="20"/>
+                <w:szCs w:val="20"/>
+              </w:rPr>
+            </w:pPr>
+            <w:r>
+              <w:rPr>
+                <w:color w:val="000000"/>
+                <w:sz w:val="20"/>
+                <w:szCs w:val="20"/>
+              </w:rPr>
+              <w:t>0.36</w:t>
+            </w:r>
+          </w:p>
+        </w:tc>
+        <w:tc>
+          <w:tcPr>
+            <w:tcW w:w="329" w:type="pct"/>
+            <w:vAlign w:val="bottom"/>
+          </w:tcPr>
+          <w:p>
+            <w:pPr>
+              <w:spacing w:line="240" w:lineRule="auto"/>
+              <w:jc w:val="right"/>
+              <w:rPr>
+                <w:color w:val="000000"/>
+                <w:sz w:val="20"/>
+                <w:szCs w:val="20"/>
+              </w:rPr>
+            </w:pPr>
+            <w:r>
+              <w:rPr>
+                <w:color w:val="000000"/>
+                <w:sz w:val="20"/>
+                <w:szCs w:val="20"/>
+              </w:rPr>
+              <w:t>-0.69</w:t>
+            </w:r>
+          </w:p>
+        </w:tc>
+        <w:tc>
+          <w:tcPr>
+            <w:tcW w:w="383" w:type="pct"/>
+            <w:vAlign w:val="bottom"/>
+          </w:tcPr>
+          <w:p>
+            <w:pPr>
+              <w:spacing w:line="240" w:lineRule="auto"/>
+              <w:jc w:val="right"/>
+              <w:rPr>
+                <w:color w:val="000000"/>
+                <w:sz w:val="20"/>
+                <w:szCs w:val="20"/>
+              </w:rPr>
+            </w:pPr>
+            <w:r>
+              <w:rPr>
+                <w:color w:val="000000"/>
+                <w:sz w:val="20"/>
+                <w:szCs w:val="20"/>
+              </w:rPr>
+              <w:t>0.70</w:t>
+            </w:r>
+          </w:p>
+        </w:tc>
+        <w:tc>
+          <w:tcPr>
+            <w:tcW w:w="514" w:type="pct"/>
+            <w:vAlign w:val="bottom"/>
+          </w:tcPr>
+          <w:p>
+            <w:pPr>
+              <w:spacing w:line="240" w:lineRule="auto"/>
+              <w:jc w:val="right"/>
+              <w:rPr>
+                <w:color w:val="000000"/>
+                <w:sz w:val="20"/>
+                <w:szCs w:val="20"/>
+              </w:rPr>
+            </w:pPr>
+            <w:r>
+              <w:rPr>
+                <w:color w:val="000000"/>
+                <w:sz w:val="20"/>
+                <w:szCs w:val="20"/>
+              </w:rPr>
+              <w:t>1.38</w:t>
+            </w:r>
+          </w:p>
+        </w:tc>
+      </w:tr>
+      <w:tr>
+        <w:trPr>
+          <w:trHeight w:val="320"/>
+        </w:trPr>
+        <w:tc>
+          <w:tcPr>
+            <w:tcW w:w="1202" w:type="pct"/>
+            <w:noWrap/>
+            <w:hideMark/>
+          </w:tcPr>
+          <w:p>
+            <w:pPr>
+              <w:spacing w:line="240" w:lineRule="auto"/>
+              <w:rPr>
+                <w:rFonts w:eastAsia="Times New Roman"/>
+                <w:color w:val="000000"/>
+                <w:sz w:val="20"/>
+                <w:szCs w:val="20"/>
+              </w:rPr>
+            </w:pPr>
+            <w:r>
+              <w:rPr>
+                <w:rFonts w:eastAsia="Times New Roman"/>
+                <w:color w:val="000000"/>
+                <w:sz w:val="20"/>
+                <w:szCs w:val="20"/>
+              </w:rPr>
+              <w:t xml:space="preserve">3. </w:t>
+            </w:r>
+            <w:r>
+              <w:rPr>
+                <w:rFonts w:eastAsia="Times New Roman"/>
+                <w:color w:val="000000"/>
+                <w:sz w:val="20"/>
+                <w:szCs w:val="20"/>
+              </w:rPr>
+              <w:t xml:space="preserve">Date as random </w:t>
+            </w:r>
+            <w:r>
+              <w:rPr>
+                <w:rFonts w:eastAsia="Times New Roman"/>
+                <w:b/>
+                <w:bCs/>
+                <w:color w:val="000000"/>
+                <w:sz w:val="20"/>
+                <w:szCs w:val="20"/>
+              </w:rPr>
+              <w:t>intercept</w:t>
+            </w:r>
+            <w:r>
+              <w:rPr>
+                <w:rFonts w:eastAsia="Times New Roman"/>
+                <w:color w:val="000000"/>
+                <w:sz w:val="20"/>
+                <w:szCs w:val="20"/>
+              </w:rPr>
+              <w:t xml:space="preserve"> and </w:t>
+            </w:r>
+            <w:r>
+              <w:rPr>
+                <w:rFonts w:eastAsia="Times New Roman"/>
+                <w:b/>
+                <w:bCs/>
+                <w:color w:val="000000"/>
+                <w:sz w:val="20"/>
+                <w:szCs w:val="20"/>
+              </w:rPr>
+              <w:t>slope</w:t>
+            </w:r>
+          </w:p>
+        </w:tc>
+        <w:tc>
+          <w:tcPr>
+            <w:tcW w:w="305" w:type="pct"/>
+            <w:vAlign w:val="bottom"/>
+          </w:tcPr>
+          <w:p>
+            <w:pPr>
+              <w:spacing w:line="240" w:lineRule="auto"/>
+              <w:jc w:val="right"/>
+              <w:rPr>
+                <w:color w:val="000000"/>
+                <w:sz w:val="20"/>
+                <w:szCs w:val="20"/>
+              </w:rPr>
+            </w:pPr>
+            <w:r>
+              <w:rPr>
+                <w:color w:val="000000"/>
+                <w:sz w:val="20"/>
+                <w:szCs w:val="20"/>
+              </w:rPr>
+              <w:t>0</w:t>
+            </w:r>
+          </w:p>
+        </w:tc>
+        <w:tc>
+          <w:tcPr>
+            <w:tcW w:w="317" w:type="pct"/>
+            <w:noWrap/>
+            <w:vAlign w:val="bottom"/>
+            <w:hideMark/>
+          </w:tcPr>
+          <w:p>
+            <w:pPr>
+              <w:spacing w:line="240" w:lineRule="auto"/>
+              <w:jc w:val="right"/>
+              <w:rPr>
+                <w:rFonts w:eastAsia="Times New Roman"/>
+                <w:color w:val="000000"/>
+                <w:sz w:val="20"/>
+                <w:szCs w:val="20"/>
+              </w:rPr>
+            </w:pPr>
+            <w:r>
+              <w:rPr>
+                <w:color w:val="000000"/>
+                <w:sz w:val="20"/>
+                <w:szCs w:val="20"/>
+              </w:rPr>
+              <w:t>0.00</w:t>
+            </w:r>
+          </w:p>
+        </w:tc>
+        <w:tc>
+          <w:tcPr>
+            <w:tcW w:w="253" w:type="pct"/>
+            <w:noWrap/>
+            <w:vAlign w:val="bottom"/>
+            <w:hideMark/>
+          </w:tcPr>
+          <w:p>
+            <w:pPr>
+              <w:spacing w:line="240" w:lineRule="auto"/>
+              <w:jc w:val="right"/>
+              <w:rPr>
+                <w:rFonts w:eastAsia="Times New Roman"/>
+                <w:color w:val="000000"/>
+                <w:sz w:val="20"/>
+                <w:szCs w:val="20"/>
+              </w:rPr>
+            </w:pPr>
+            <w:r>
+              <w:rPr>
+                <w:color w:val="000000"/>
+                <w:sz w:val="20"/>
+                <w:szCs w:val="20"/>
+              </w:rPr>
+              <w:t>1.5</w:t>
+            </w:r>
+          </w:p>
+        </w:tc>
+        <w:tc>
+          <w:tcPr>
+            <w:tcW w:w="354" w:type="pct"/>
+            <w:noWrap/>
+            <w:vAlign w:val="bottom"/>
+            <w:hideMark/>
+          </w:tcPr>
+          <w:p>
+            <w:pPr>
+              <w:spacing w:line="240" w:lineRule="auto"/>
+              <w:jc w:val="right"/>
+              <w:rPr>
+                <w:rFonts w:eastAsia="Times New Roman"/>
+                <w:color w:val="000000"/>
+                <w:sz w:val="20"/>
+                <w:szCs w:val="20"/>
+              </w:rPr>
+            </w:pPr>
+            <w:r>
+              <w:rPr>
+                <w:color w:val="000000"/>
+                <w:sz w:val="20"/>
+                <w:szCs w:val="20"/>
+              </w:rPr>
+              <w:t>-2.7</w:t>
+            </w:r>
+          </w:p>
+        </w:tc>
+        <w:tc>
+          <w:tcPr>
+            <w:tcW w:w="341" w:type="pct"/>
+            <w:noWrap/>
+            <w:vAlign w:val="bottom"/>
+            <w:hideMark/>
+          </w:tcPr>
+          <w:p>
+            <w:pPr>
+              <w:spacing w:line="240" w:lineRule="auto"/>
+              <w:jc w:val="right"/>
+              <w:rPr>
+                <w:rFonts w:eastAsia="Times New Roman"/>
+                <w:color w:val="000000"/>
+                <w:sz w:val="20"/>
+                <w:szCs w:val="20"/>
+              </w:rPr>
+            </w:pPr>
+            <w:r>
+              <w:rPr>
+                <w:color w:val="000000"/>
+                <w:sz w:val="20"/>
+                <w:szCs w:val="20"/>
+              </w:rPr>
+              <w:t>-1.7</w:t>
+            </w:r>
+          </w:p>
+        </w:tc>
+        <w:tc>
+          <w:tcPr>
+            <w:tcW w:w="456" w:type="pct"/>
+            <w:noWrap/>
+            <w:vAlign w:val="bottom"/>
+            <w:hideMark/>
+          </w:tcPr>
+          <w:p>
+            <w:pPr>
+              <w:spacing w:line="240" w:lineRule="auto"/>
+              <w:jc w:val="right"/>
+              <w:rPr>
+                <w:rFonts w:eastAsia="Times New Roman"/>
+                <w:color w:val="000000"/>
+                <w:sz w:val="20"/>
+                <w:szCs w:val="20"/>
+              </w:rPr>
+            </w:pPr>
+            <w:r>
+              <w:rPr>
+                <w:rFonts w:eastAsia="Times New Roman"/>
+                <w:color w:val="000000"/>
+                <w:sz w:val="20"/>
+                <w:szCs w:val="20"/>
+              </w:rPr>
+              <w:t>1.0</w:t>
+            </w:r>
+          </w:p>
+        </w:tc>
+        <w:tc>
+          <w:tcPr>
+            <w:tcW w:w="273" w:type="pct"/>
+            <w:vAlign w:val="bottom"/>
+          </w:tcPr>
+          <w:p>
+            <w:pPr>
+              <w:spacing w:line="240" w:lineRule="auto"/>
+              <w:jc w:val="right"/>
+              <w:rPr>
+                <w:color w:val="000000"/>
+                <w:sz w:val="20"/>
+                <w:szCs w:val="20"/>
+              </w:rPr>
+            </w:pPr>
+            <w:r>
+              <w:rPr>
+                <w:color w:val="000000"/>
+                <w:sz w:val="20"/>
+                <w:szCs w:val="20"/>
+              </w:rPr>
+              <w:t>0.01</w:t>
+            </w:r>
+          </w:p>
+        </w:tc>
+        <w:tc>
+          <w:tcPr>
+            <w:tcW w:w="273" w:type="pct"/>
+            <w:vAlign w:val="bottom"/>
+          </w:tcPr>
+          <w:p>
+            <w:pPr>
+              <w:spacing w:line="240" w:lineRule="auto"/>
+              <w:jc w:val="right"/>
+              <w:rPr>
+                <w:color w:val="000000"/>
+                <w:sz w:val="20"/>
+                <w:szCs w:val="20"/>
+              </w:rPr>
+            </w:pPr>
+            <w:r>
+              <w:rPr>
+                <w:color w:val="000000"/>
+                <w:sz w:val="20"/>
+                <w:szCs w:val="20"/>
+              </w:rPr>
+              <w:t>0.33</w:t>
+            </w:r>
+          </w:p>
+        </w:tc>
+        <w:tc>
+          <w:tcPr>
+            <w:tcW w:w="329" w:type="pct"/>
+            <w:vAlign w:val="bottom"/>
+          </w:tcPr>
+          <w:p>
+            <w:pPr>
+              <w:spacing w:line="240" w:lineRule="auto"/>
+              <w:jc w:val="right"/>
+              <w:rPr>
+                <w:color w:val="000000"/>
+                <w:sz w:val="20"/>
+                <w:szCs w:val="20"/>
+              </w:rPr>
+            </w:pPr>
+            <w:r>
+              <w:rPr>
+                <w:color w:val="000000"/>
+                <w:sz w:val="20"/>
+                <w:szCs w:val="20"/>
+              </w:rPr>
+              <w:t>-0.61</w:t>
+            </w:r>
+          </w:p>
+        </w:tc>
+        <w:tc>
+          <w:tcPr>
+            <w:tcW w:w="383" w:type="pct"/>
+            <w:vAlign w:val="bottom"/>
+          </w:tcPr>
+          <w:p>
+            <w:pPr>
+              <w:spacing w:line="240" w:lineRule="auto"/>
+              <w:jc w:val="right"/>
+              <w:rPr>
+                <w:color w:val="000000"/>
+                <w:sz w:val="20"/>
+                <w:szCs w:val="20"/>
+              </w:rPr>
+            </w:pPr>
+            <w:r>
+              <w:rPr>
+                <w:color w:val="000000"/>
+                <w:sz w:val="20"/>
+                <w:szCs w:val="20"/>
+              </w:rPr>
+              <w:t>0.59</w:t>
+            </w:r>
+          </w:p>
+        </w:tc>
+        <w:tc>
+          <w:tcPr>
+            <w:tcW w:w="514" w:type="pct"/>
+            <w:vAlign w:val="bottom"/>
+          </w:tcPr>
+          <w:p>
+            <w:pPr>
+              <w:spacing w:line="240" w:lineRule="auto"/>
+              <w:jc w:val="right"/>
+              <w:rPr>
+                <w:color w:val="000000"/>
+                <w:sz w:val="20"/>
+                <w:szCs w:val="20"/>
+              </w:rPr>
+            </w:pPr>
+            <w:r>
+              <w:rPr>
+                <w:color w:val="000000"/>
+                <w:sz w:val="20"/>
+                <w:szCs w:val="20"/>
+              </w:rPr>
+              <w:t>1.20</w:t>
+            </w:r>
+          </w:p>
+        </w:tc>
+      </w:tr>
+    </w:tbl>
     <w:p/>
     <w:sectPr>
-      <w:pgSz w:w="12240" w:h="15840"/>
-      <w:pgMar w:top="1440" w:right="1440" w:bottom="1440" w:left="1440" w:header="708" w:footer="708" w:gutter="0"/>
+      <w:pgSz w:w="15840" w:h="12240" w:orient="landscape"/>
+      <w:pgMar w:top="1440" w:right="1440" w:bottom="1440" w:left="1440" w:header="709" w:footer="709" w:gutter="0"/>
       <w:cols w:space="708"/>
       <w:docGrid w:linePitch="360"/>
     </w:sectPr>
   </w:body>
 </w:document>
+</file>
+
+<file path=word/numbering.xml><?xml version="1.0" encoding="utf-8"?>
+<w:numbering xmlns:wpc="http://schemas.microsoft.com/office/word/2010/wordprocessingCanvas" xmlns:cx="http://schemas.microsoft.com/office/drawing/2014/chartex" xmlns:cx1="http://schemas.microsoft.com/office/drawing/2015/9/8/chartex" xmlns:cx2="http://schemas.microsoft.com/office/drawing/2015/10/21/chartex" xmlns:cx3="http://schemas.microsoft.com/office/drawing/2016/5/9/chartex" xmlns:cx4="http://schemas.microsoft.com/office/drawing/2016/5/10/chartex" xmlns:cx5="http://schemas.microsoft.com/office/drawing/2016/5/11/chartex" xmlns:cx6="http://schemas.microsoft.com/office/drawing/2016/5/12/chartex" xmlns:cx7="http://schemas.microsoft.com/office/drawing/2016/5/13/chartex" xmlns:cx8="http://schemas.microsoft.com/office/drawing/2016/5/14/chartex" xmlns:mc="http://schemas.openxmlformats.org/markup-compatibility/2006" xmlns:aink="http://schemas.microsoft.com/office/drawing/2016/ink" xmlns:am3d="http://schemas.microsoft.com/office/drawing/2017/model3d" xmlns:o="urn:schemas-microsoft-com:office:office" xmlns:oel="http://schemas.microsoft.com/office/2019/extlst" xmlns:r="http://schemas.openxmlformats.org/officeDocument/2006/relationships" xmlns:m="http://schemas.openxmlformats.org/officeDocument/2006/math" xmlns:v="urn:schemas-microsoft-com:vml" xmlns:wp14="http://schemas.microsoft.com/office/word/2010/wordprocessingDrawing" xmlns:wp="http://schemas.openxmlformats.org/drawingml/2006/wordprocessingDrawing" xmlns:w10="urn:schemas-microsoft-com:office:word" xmlns:w="http://schemas.openxmlformats.org/wordprocessingml/2006/main" xmlns:w14="http://schemas.microsoft.com/office/word/2010/wordml" xmlns:w15="http://schemas.microsoft.com/office/word/2012/wordml" xmlns:w16cex="http://schemas.microsoft.com/office/word/2018/wordml/cex" xmlns:w16cid="http://schemas.microsoft.com/office/word/2016/wordml/cid" xmlns:w16="http://schemas.microsoft.com/office/word/2018/wordml" xmlns:w16du="http://schemas.microsoft.com/office/word/2023/wordml/word16du" xmlns:w16sdtdh="http://schemas.microsoft.com/office/word/2020/wordml/sdtdatahash" xmlns:w16sdtfl="http://schemas.microsoft.com/office/word/2024/wordml/sdtformatlock" xmlns:w16se="http://schemas.microsoft.com/office/word/2015/wordml/symex" xmlns:wpg="http://schemas.microsoft.com/office/word/2010/wordprocessingGroup" xmlns:wpi="http://schemas.microsoft.com/office/word/2010/wordprocessingInk" xmlns:wne="http://schemas.microsoft.com/office/word/2006/wordml" xmlns:wps="http://schemas.microsoft.com/office/word/2010/wordprocessingShape" mc:Ignorable="w14 w15 w16se w16cid w16 w16cex w16sdtdh w16sdtfl w16du wp14">
+  <w:abstractNum w:abstractNumId="0" w15:restartNumberingAfterBreak="0">
+    <w:nsid w:val="03E642B0"/>
+    <w:multiLevelType w:val="hybridMultilevel"/>
+    <w:tmpl w:val="32B4A51E"/>
+    <w:lvl w:ilvl="0" w:tplc="0409000F">
+      <w:start w:val="1"/>
+      <w:numFmt w:val="decimal"/>
+      <w:lvlText w:val="%1."/>
+      <w:lvlJc w:val="left"/>
+      <w:pPr>
+        <w:ind w:left="720" w:hanging="360"/>
+      </w:pPr>
+    </w:lvl>
+    <w:lvl w:ilvl="1" w:tplc="04090019" w:tentative="1">
+      <w:start w:val="1"/>
+      <w:numFmt w:val="lowerLetter"/>
+      <w:lvlText w:val="%2."/>
+      <w:lvlJc w:val="left"/>
+      <w:pPr>
+        <w:ind w:left="1440" w:hanging="360"/>
+      </w:pPr>
+    </w:lvl>
+    <w:lvl w:ilvl="2" w:tplc="0409001B" w:tentative="1">
+      <w:start w:val="1"/>
+      <w:numFmt w:val="lowerRoman"/>
+      <w:lvlText w:val="%3."/>
+      <w:lvlJc w:val="right"/>
+      <w:pPr>
+        <w:ind w:left="2160" w:hanging="180"/>
+      </w:pPr>
+    </w:lvl>
+    <w:lvl w:ilvl="3" w:tplc="0409000F" w:tentative="1">
+      <w:start w:val="1"/>
+      <w:numFmt w:val="decimal"/>
+      <w:lvlText w:val="%4."/>
+      <w:lvlJc w:val="left"/>
+      <w:pPr>
+        <w:ind w:left="2880" w:hanging="360"/>
+      </w:pPr>
+    </w:lvl>
+    <w:lvl w:ilvl="4" w:tplc="04090019" w:tentative="1">
+      <w:start w:val="1"/>
+      <w:numFmt w:val="lowerLetter"/>
+      <w:lvlText w:val="%5."/>
+      <w:lvlJc w:val="left"/>
+      <w:pPr>
+        <w:ind w:left="3600" w:hanging="360"/>
+      </w:pPr>
+    </w:lvl>
+    <w:lvl w:ilvl="5" w:tplc="0409001B" w:tentative="1">
+      <w:start w:val="1"/>
+      <w:numFmt w:val="lowerRoman"/>
+      <w:lvlText w:val="%6."/>
+      <w:lvlJc w:val="right"/>
+      <w:pPr>
+        <w:ind w:left="4320" w:hanging="180"/>
+      </w:pPr>
+    </w:lvl>
+    <w:lvl w:ilvl="6" w:tplc="0409000F" w:tentative="1">
+      <w:start w:val="1"/>
+      <w:numFmt w:val="decimal"/>
+      <w:lvlText w:val="%7."/>
+      <w:lvlJc w:val="left"/>
+      <w:pPr>
+        <w:ind w:left="5040" w:hanging="360"/>
+      </w:pPr>
+    </w:lvl>
+    <w:lvl w:ilvl="7" w:tplc="04090019" w:tentative="1">
+      <w:start w:val="1"/>
+      <w:numFmt w:val="lowerLetter"/>
+      <w:lvlText w:val="%8."/>
+      <w:lvlJc w:val="left"/>
+      <w:pPr>
+        <w:ind w:left="5760" w:hanging="360"/>
+      </w:pPr>
+    </w:lvl>
+    <w:lvl w:ilvl="8" w:tplc="0409001B" w:tentative="1">
+      <w:start w:val="1"/>
+      <w:numFmt w:val="lowerRoman"/>
+      <w:lvlText w:val="%9."/>
+      <w:lvlJc w:val="right"/>
+      <w:pPr>
+        <w:ind w:left="6480" w:hanging="180"/>
+      </w:pPr>
+    </w:lvl>
+  </w:abstractNum>
+  <w:abstractNum w:abstractNumId="1" w15:restartNumberingAfterBreak="0">
+    <w:nsid w:val="088B755D"/>
+    <w:multiLevelType w:val="hybridMultilevel"/>
+    <w:tmpl w:val="1654F51A"/>
+    <w:lvl w:ilvl="0" w:tplc="0409000F">
+      <w:start w:val="1"/>
+      <w:numFmt w:val="decimal"/>
+      <w:lvlText w:val="%1."/>
+      <w:lvlJc w:val="left"/>
+      <w:pPr>
+        <w:ind w:left="720" w:hanging="360"/>
+      </w:pPr>
+      <w:rPr>
+        <w:rFonts w:hint="default"/>
+      </w:rPr>
+    </w:lvl>
+    <w:lvl w:ilvl="1" w:tplc="04090019" w:tentative="1">
+      <w:start w:val="1"/>
+      <w:numFmt w:val="lowerLetter"/>
+      <w:lvlText w:val="%2."/>
+      <w:lvlJc w:val="left"/>
+      <w:pPr>
+        <w:ind w:left="1440" w:hanging="360"/>
+      </w:pPr>
+    </w:lvl>
+    <w:lvl w:ilvl="2" w:tplc="0409001B" w:tentative="1">
+      <w:start w:val="1"/>
+      <w:numFmt w:val="lowerRoman"/>
+      <w:lvlText w:val="%3."/>
+      <w:lvlJc w:val="right"/>
+      <w:pPr>
+        <w:ind w:left="2160" w:hanging="180"/>
+      </w:pPr>
+    </w:lvl>
+    <w:lvl w:ilvl="3" w:tplc="0409000F" w:tentative="1">
+      <w:start w:val="1"/>
+      <w:numFmt w:val="decimal"/>
+      <w:lvlText w:val="%4."/>
+      <w:lvlJc w:val="left"/>
+      <w:pPr>
+        <w:ind w:left="2880" w:hanging="360"/>
+      </w:pPr>
+    </w:lvl>
+    <w:lvl w:ilvl="4" w:tplc="04090019" w:tentative="1">
+      <w:start w:val="1"/>
+      <w:numFmt w:val="lowerLetter"/>
+      <w:lvlText w:val="%5."/>
+      <w:lvlJc w:val="left"/>
+      <w:pPr>
+        <w:ind w:left="3600" w:hanging="360"/>
+      </w:pPr>
+    </w:lvl>
+    <w:lvl w:ilvl="5" w:tplc="0409001B" w:tentative="1">
+      <w:start w:val="1"/>
+      <w:numFmt w:val="lowerRoman"/>
+      <w:lvlText w:val="%6."/>
+      <w:lvlJc w:val="right"/>
+      <w:pPr>
+        <w:ind w:left="4320" w:hanging="180"/>
+      </w:pPr>
+    </w:lvl>
+    <w:lvl w:ilvl="6" w:tplc="0409000F" w:tentative="1">
+      <w:start w:val="1"/>
+      <w:numFmt w:val="decimal"/>
+      <w:lvlText w:val="%7."/>
+      <w:lvlJc w:val="left"/>
+      <w:pPr>
+        <w:ind w:left="5040" w:hanging="360"/>
+      </w:pPr>
+    </w:lvl>
+    <w:lvl w:ilvl="7" w:tplc="04090019" w:tentative="1">
+      <w:start w:val="1"/>
+      <w:numFmt w:val="lowerLetter"/>
+      <w:lvlText w:val="%8."/>
+      <w:lvlJc w:val="left"/>
+      <w:pPr>
+        <w:ind w:left="5760" w:hanging="360"/>
+      </w:pPr>
+    </w:lvl>
+    <w:lvl w:ilvl="8" w:tplc="0409001B" w:tentative="1">
+      <w:start w:val="1"/>
+      <w:numFmt w:val="lowerRoman"/>
+      <w:lvlText w:val="%9."/>
+      <w:lvlJc w:val="right"/>
+      <w:pPr>
+        <w:ind w:left="6480" w:hanging="180"/>
+      </w:pPr>
+    </w:lvl>
+  </w:abstractNum>
+  <w:num w:numId="1" w16cid:durableId="823593480">
+    <w:abstractNumId w:val="1"/>
+  </w:num>
+  <w:num w:numId="2" w16cid:durableId="1574195425">
+    <w:abstractNumId w:val="0"/>
+  </w:num>
+</w:numbering>
 </file>
 
 <file path=word/styles.xml><?xml version="1.0" encoding="utf-8"?>
@@ -3811,6 +6129,38 @@
       </w:tcPr>
     </w:tblStylePr>
   </w:style>
+  <w:style w:type="table" w:styleId="TableGrid">
+    <w:name w:val="Table Grid"/>
+    <w:basedOn w:val="TableNormal"/>
+    <w:uiPriority w:val="39"/>
+    <w:rsid w:val="00A2254D"/>
+    <w:tblPr>
+      <w:tblBorders>
+        <w:top w:val="single" w:sz="4" w:space="0" w:color="auto"/>
+        <w:left w:val="single" w:sz="4" w:space="0" w:color="auto"/>
+        <w:bottom w:val="single" w:sz="4" w:space="0" w:color="auto"/>
+        <w:right w:val="single" w:sz="4" w:space="0" w:color="auto"/>
+        <w:insideH w:val="single" w:sz="4" w:space="0" w:color="auto"/>
+        <w:insideV w:val="single" w:sz="4" w:space="0" w:color="auto"/>
+      </w:tblBorders>
+    </w:tblPr>
+  </w:style>
+  <w:style w:type="table" w:styleId="TableGridLight">
+    <w:name w:val="Grid Table Light"/>
+    <w:basedOn w:val="TableNormal"/>
+    <w:uiPriority w:val="40"/>
+    <w:rsid w:val="00B078CD"/>
+    <w:tblPr>
+      <w:tblBorders>
+        <w:top w:val="single" w:sz="4" w:space="0" w:color="BFBFBF" w:themeColor="background1" w:themeShade="BF"/>
+        <w:left w:val="single" w:sz="4" w:space="0" w:color="BFBFBF" w:themeColor="background1" w:themeShade="BF"/>
+        <w:bottom w:val="single" w:sz="4" w:space="0" w:color="BFBFBF" w:themeColor="background1" w:themeShade="BF"/>
+        <w:right w:val="single" w:sz="4" w:space="0" w:color="BFBFBF" w:themeColor="background1" w:themeShade="BF"/>
+        <w:insideH w:val="single" w:sz="4" w:space="0" w:color="BFBFBF" w:themeColor="background1" w:themeShade="BF"/>
+        <w:insideV w:val="single" w:sz="4" w:space="0" w:color="BFBFBF" w:themeColor="background1" w:themeShade="BF"/>
+      </w:tblBorders>
+    </w:tblPr>
+  </w:style>
 </w:styles>
 </file>
 

</xml_diff>